<commit_message>
kept working on character class
</commit_message>
<xml_diff>
--- a/Documentation/State.docx
+++ b/Documentation/State.docx
@@ -7,27 +7,29 @@
         <w:t>State</w:t>
       </w:r>
     </w:p>
+    <w:p>
+      <w:r>
+        <w:t>11/5/2016</w:t>
+      </w:r>
+      <w:bookmarkStart w:id="0" w:name="_GoBack"/>
+      <w:bookmarkEnd w:id="0"/>
+    </w:p>
+    <w:p>
+      <w:r>
+        <w:t xml:space="preserve">I started the implementation of the Character class. It currently has dummy data with Honovi info. You have to call the class from Player. And implement the reactions. </w:t>
+      </w:r>
+    </w:p>
     <w:p/>
     <w:p>
       <w:r>
         <w:t xml:space="preserve">8/29/2016 </w:t>
       </w:r>
       <w:r>
-        <w:t xml:space="preserve">The Prototype of the game is teleporting using </w:t>
-      </w:r>
-      <w:proofErr w:type="spellStart"/>
-      <w:r>
-        <w:t>Raycast</w:t>
-      </w:r>
-      <w:proofErr w:type="spellEnd"/>
-      <w:r>
-        <w:t>. Removed the ability to jump to avoid motion sickness.</w:t>
+        <w:t>The Prototype of the game is teleporting using Raycast. Removed the ability to jump to avoid motion sickness.</w:t>
       </w:r>
       <w:r>
         <w:t xml:space="preserve"> Added the ability to throw balls.</w:t>
       </w:r>
-      <w:bookmarkStart w:id="0" w:name="_GoBack"/>
-      <w:bookmarkEnd w:id="0"/>
     </w:p>
     <w:p/>
     <w:p/>

</xml_diff>

<commit_message>
Added new Hand Models that will create at the beginning
</commit_message>
<xml_diff>
--- a/Documentation/State.docx
+++ b/Documentation/State.docx
@@ -3,21 +3,47 @@
 <w:document xmlns:wpc="http://schemas.microsoft.com/office/word/2010/wordprocessingCanvas" xmlns:cx="http://schemas.microsoft.com/office/drawing/2014/chartex" xmlns:cx1="http://schemas.microsoft.com/office/drawing/2015/9/8/chartex" xmlns:cx2="http://schemas.microsoft.com/office/drawing/2015/10/21/chartex" xmlns:mc="http://schemas.openxmlformats.org/markup-compatibility/2006" xmlns:o="urn:schemas-microsoft-com:office:office" xmlns:r="http://schemas.openxmlformats.org/officeDocument/2006/relationships" xmlns:m="http://schemas.openxmlformats.org/officeDocument/2006/math" xmlns:v="urn:schemas-microsoft-com:vml" xmlns:wp14="http://schemas.microsoft.com/office/word/2010/wordprocessingDrawing" xmlns:wp="http://schemas.openxmlformats.org/drawingml/2006/wordprocessingDrawing" xmlns:w10="urn:schemas-microsoft-com:office:word" xmlns:w="http://schemas.openxmlformats.org/wordprocessingml/2006/main" xmlns:w14="http://schemas.microsoft.com/office/word/2010/wordml" xmlns:w15="http://schemas.microsoft.com/office/word/2012/wordml" xmlns:w16se="http://schemas.microsoft.com/office/word/2015/wordml/symex" xmlns:wpg="http://schemas.microsoft.com/office/word/2010/wordprocessingGroup" xmlns:wpi="http://schemas.microsoft.com/office/word/2010/wordprocessingInk" xmlns:wne="http://schemas.microsoft.com/office/word/2006/wordml" xmlns:wps="http://schemas.microsoft.com/office/word/2010/wordprocessingShape" mc:Ignorable="w14 w15 w16se wp14">
   <w:body>
     <w:p>
+      <w:pPr>
+        <w:pStyle w:val="Title"/>
+        <w:jc w:val="center"/>
+      </w:pPr>
       <w:r>
         <w:t>State</w:t>
       </w:r>
     </w:p>
-    <w:p>
-      <w:r>
-        <w:t>11/7/2016</w:t>
-      </w:r>
-    </w:p>
-    <w:p>
-      <w:r>
-        <w:t>Added the character script and call him from player. The hand are uploaded at runtime.</w:t>
-      </w:r>
+    <w:p/>
+    <w:p>
       <w:bookmarkStart w:id="0" w:name="_GoBack"/>
       <w:bookmarkEnd w:id="0"/>
+      <w:r>
+        <w:t>TODO</w:t>
+      </w:r>
+    </w:p>
+    <w:p>
+      <w:r>
+        <w:t>You have to set the rotation of the hands properly after you parent them.</w:t>
+      </w:r>
+    </w:p>
+    <w:p/>
+    <w:p>
+      <w:r>
+        <w:t>11/11/2016</w:t>
+      </w:r>
+    </w:p>
+    <w:p>
+      <w:r>
+        <w:t xml:space="preserve">Added the JSON File for Honovi and the IOManager that will send it to the player class, which will pass it to the character. </w:t>
+      </w:r>
+    </w:p>
+    <w:p>
+      <w:r>
+        <w:t>11/7/2016</w:t>
+      </w:r>
+    </w:p>
+    <w:p>
+      <w:r>
+        <w:t>Added the character script and call him from player. The hand are uploaded at runtime.</w:t>
+      </w:r>
     </w:p>
     <w:p>
       <w:r>
@@ -486,6 +512,40 @@
     <w:semiHidden/>
     <w:unhideWhenUsed/>
   </w:style>
+  <w:style w:type="paragraph" w:styleId="Title">
+    <w:name w:val="Title"/>
+    <w:basedOn w:val="Normal"/>
+    <w:next w:val="Normal"/>
+    <w:link w:val="TitleChar"/>
+    <w:uiPriority w:val="10"/>
+    <w:qFormat/>
+    <w:rsid w:val="00CC715B"/>
+    <w:pPr>
+      <w:spacing w:after="0" w:line="240" w:lineRule="auto"/>
+      <w:contextualSpacing/>
+    </w:pPr>
+    <w:rPr>
+      <w:rFonts w:asciiTheme="majorHAnsi" w:eastAsiaTheme="majorEastAsia" w:hAnsiTheme="majorHAnsi" w:cstheme="majorBidi"/>
+      <w:spacing w:val="-10"/>
+      <w:kern w:val="28"/>
+      <w:sz w:val="56"/>
+      <w:szCs w:val="56"/>
+    </w:rPr>
+  </w:style>
+  <w:style w:type="character" w:customStyle="1" w:styleId="TitleChar">
+    <w:name w:val="Title Char"/>
+    <w:basedOn w:val="DefaultParagraphFont"/>
+    <w:link w:val="Title"/>
+    <w:uiPriority w:val="10"/>
+    <w:rsid w:val="00CC715B"/>
+    <w:rPr>
+      <w:rFonts w:asciiTheme="majorHAnsi" w:eastAsiaTheme="majorEastAsia" w:hAnsiTheme="majorHAnsi" w:cstheme="majorBidi"/>
+      <w:spacing w:val="-10"/>
+      <w:kern w:val="28"/>
+      <w:sz w:val="56"/>
+      <w:szCs w:val="56"/>
+    </w:rPr>
+  </w:style>
 </w:styles>
 </file>
 

</xml_diff>

<commit_message>
Added pointer to select platform for teleportation
</commit_message>
<xml_diff>
--- a/Documentation/State.docx
+++ b/Documentation/State.docx
@@ -19,10 +19,20 @@
     </w:p>
     <w:p>
       <w:r>
-        <w:t>11/14/2016 Created a new class for Honovi that inherits from the abstract class Character. The came is still working.</w:t>
+        <w:t>You have to create a particle effect for the platform that is the target of the teleportation. Make the particle effect disappear if the pointer leaves the platform. Make the seal active if you press the grip. Create a mask for the vision when teleporting.</w:t>
       </w:r>
       <w:bookmarkStart w:id="0" w:name="_GoBack"/>
       <w:bookmarkEnd w:id="0"/>
+    </w:p>
+    <w:p>
+      <w:r>
+        <w:t xml:space="preserve">11/25/2016 Added the seal to the left hand to teleport. The seal has the pointer invisible to know when it touches something. </w:t>
+      </w:r>
+    </w:p>
+    <w:p>
+      <w:r>
+        <w:t>11/14/2016 Created a new class for Honovi that inherits from the abstract class Character. The came is still working.</w:t>
+      </w:r>
     </w:p>
     <w:p>
       <w:r>

</xml_diff>

<commit_message>
the player is teleporting
</commit_message>
<xml_diff>
--- a/Documentation/State.docx
+++ b/Documentation/State.docx
@@ -19,63 +19,124 @@
     </w:p>
     <w:p>
       <w:r>
-        <w:t>You have to create a particle effect for the platform that is the target of the teleportation. Make the particle effect disappear if the pointer leaves the platform. Make the seal active if you press the grip. Create a mask for the vision when teleporting.</w:t>
+        <w:t>Make the normal spell to grow with the pressed trigger and release it when you release the trigger.</w:t>
+      </w:r>
+    </w:p>
+    <w:p>
+      <w:r>
+        <w:t>Create a mask for the vision when teleporting.</w:t>
+      </w:r>
+    </w:p>
+    <w:p/>
+    <w:p>
+      <w:r>
+        <w:t xml:space="preserve">11/26/2016 </w:t>
+      </w:r>
+      <w:r>
+        <w:t>You have to create a particle effect for the platform that is the target of the teleportation. Make the particle effect disappear if the pointer leaves the platform. Make the seal active if you press the grip.</w:t>
+      </w:r>
+    </w:p>
+    <w:p>
+      <w:r>
+        <w:t xml:space="preserve">11/25/2016 Added the seal to the left hand to teleport. The seal has the pointer invisible to know when it touches something. </w:t>
+      </w:r>
+    </w:p>
+    <w:p>
+      <w:r>
+        <w:t xml:space="preserve">11/14/2016 Created a new class for </w:t>
+      </w:r>
+      <w:proofErr w:type="spellStart"/>
+      <w:r>
+        <w:t>Honovi</w:t>
+      </w:r>
+      <w:proofErr w:type="spellEnd"/>
+      <w:r>
+        <w:t xml:space="preserve"> that inherits from the</w:t>
+      </w:r>
+      <w:r>
+        <w:t xml:space="preserve"> abstract class Character. The g</w:t>
+      </w:r>
+      <w:r>
+        <w:t>ame is still working.</w:t>
+      </w:r>
+    </w:p>
+    <w:p>
+      <w:r>
+        <w:t>11/12/2016</w:t>
+      </w:r>
+      <w:r>
+        <w:t xml:space="preserve"> </w:t>
+      </w:r>
+      <w:r>
+        <w:t>I positioned the hands properly and rotated them.</w:t>
+      </w:r>
+    </w:p>
+    <w:p>
+      <w:r>
+        <w:t>11/11/2016</w:t>
+      </w:r>
+      <w:r>
+        <w:t xml:space="preserve"> </w:t>
+      </w:r>
+      <w:r>
+        <w:t xml:space="preserve">Added the JSON File for </w:t>
+      </w:r>
+      <w:proofErr w:type="spellStart"/>
+      <w:r>
+        <w:t>Honovi</w:t>
+      </w:r>
+      <w:proofErr w:type="spellEnd"/>
+      <w:r>
+        <w:t xml:space="preserve"> and the </w:t>
+      </w:r>
+      <w:proofErr w:type="spellStart"/>
+      <w:r>
+        <w:t>IOManager</w:t>
+      </w:r>
+      <w:proofErr w:type="spellEnd"/>
+      <w:r>
+        <w:t xml:space="preserve"> that will send it to</w:t>
       </w:r>
       <w:bookmarkStart w:id="0" w:name="_GoBack"/>
       <w:bookmarkEnd w:id="0"/>
-    </w:p>
-    <w:p>
-      <w:r>
-        <w:t xml:space="preserve">11/25/2016 Added the seal to the left hand to teleport. The seal has the pointer invisible to know when it touches something. </w:t>
-      </w:r>
-    </w:p>
-    <w:p>
-      <w:r>
-        <w:t>11/14/2016 Created a new class for Honovi that inherits from the abstract class Character. The came is still working.</w:t>
-      </w:r>
-    </w:p>
-    <w:p>
-      <w:r>
-        <w:t>11/12/2016</w:t>
+      <w:r>
+        <w:t xml:space="preserve"> the player class, which will pass it to the character. </w:t>
+      </w:r>
+    </w:p>
+    <w:p>
+      <w:r>
+        <w:t>11/7/2016</w:t>
       </w:r>
       <w:r>
         <w:t xml:space="preserve"> </w:t>
       </w:r>
       <w:r>
-        <w:t>I positioned the hands properly and rotated them.</w:t>
-      </w:r>
-    </w:p>
-    <w:p>
-      <w:r>
-        <w:t>11/11/2016</w:t>
+        <w:t>Added the character script and call him from player. The hand</w:t>
+      </w:r>
+      <w:r>
+        <w:t>s</w:t>
+      </w:r>
+      <w:r>
+        <w:t xml:space="preserve"> are uploaded at runtime.</w:t>
+      </w:r>
+    </w:p>
+    <w:p>
+      <w:r>
+        <w:t>11/5/2016</w:t>
       </w:r>
       <w:r>
         <w:t xml:space="preserve"> </w:t>
       </w:r>
       <w:r>
-        <w:t xml:space="preserve">Added the JSON File for Honovi and the IOManager that will send it to the player class, which will pass it to the character. </w:t>
-      </w:r>
-    </w:p>
-    <w:p>
-      <w:r>
-        <w:t>11/7/2016</w:t>
-      </w:r>
-      <w:r>
-        <w:t xml:space="preserve"> </w:t>
-      </w:r>
-      <w:r>
-        <w:t>Added the character script and call him from player. The hand are uploaded at runtime.</w:t>
-      </w:r>
-    </w:p>
-    <w:p>
-      <w:r>
-        <w:t>11/5/2016</w:t>
-      </w:r>
-      <w:r>
-        <w:t xml:space="preserve"> </w:t>
-      </w:r>
-      <w:r>
-        <w:t xml:space="preserve">I started the implementation of the Character class. It currently has dummy data with Honovi info. You have to call the class from Player. And implement the reactions. </w:t>
+        <w:t xml:space="preserve">I started the implementation of the Character class. It currently has dummy data with </w:t>
+      </w:r>
+      <w:proofErr w:type="spellStart"/>
+      <w:r>
+        <w:t>Honovi</w:t>
+      </w:r>
+      <w:proofErr w:type="spellEnd"/>
+      <w:r>
+        <w:t xml:space="preserve"> info. You have to call the class from Player. And implement the reactions. </w:t>
       </w:r>
     </w:p>
     <w:p/>
@@ -84,7 +145,15 @@
         <w:t xml:space="preserve">8/29/2016 </w:t>
       </w:r>
       <w:r>
-        <w:t>The Prototype of the game is teleporting using Raycast. Removed the ability to jump to avoid motion sickness.</w:t>
+        <w:t xml:space="preserve">The Prototype of the game is teleporting using </w:t>
+      </w:r>
+      <w:proofErr w:type="spellStart"/>
+      <w:r>
+        <w:t>Raycast</w:t>
+      </w:r>
+      <w:proofErr w:type="spellEnd"/>
+      <w:r>
+        <w:t>. Removed the ability to jump to avoid motion sickness.</w:t>
       </w:r>
       <w:r>
         <w:t xml:space="preserve"> Added the ability to throw balls.</w:t>

</xml_diff>

<commit_message>
added particles to the teleportation
</commit_message>
<xml_diff>
--- a/Documentation/State.docx
+++ b/Documentation/State.docx
@@ -19,88 +19,88 @@
     </w:p>
     <w:p>
       <w:r>
-        <w:t>Make the normal spell to grow with the pressed trigger and release it when you release the trigger.</w:t>
-      </w:r>
-    </w:p>
-    <w:p>
-      <w:r>
-        <w:t>Create a mask for the vision when teleporting.</w:t>
-      </w:r>
-    </w:p>
-    <w:p/>
-    <w:p>
-      <w:r>
-        <w:t xml:space="preserve">11/26/2016 </w:t>
-      </w:r>
-      <w:r>
-        <w:t>You have to create a particle effect for the platform that is the target of the teleportation. Make the particle effect disappear if the pointer leaves the platform. Make the seal active if you press the grip.</w:t>
-      </w:r>
-    </w:p>
-    <w:p>
-      <w:r>
-        <w:t xml:space="preserve">11/25/2016 Added the seal to the left hand to teleport. The seal has the pointer invisible to know when it touches something. </w:t>
-      </w:r>
-    </w:p>
-    <w:p>
-      <w:r>
-        <w:t xml:space="preserve">11/14/2016 Created a new class for </w:t>
-      </w:r>
-      <w:proofErr w:type="spellStart"/>
-      <w:r>
-        <w:t>Honovi</w:t>
-      </w:r>
-      <w:proofErr w:type="spellEnd"/>
-      <w:r>
-        <w:t xml:space="preserve"> that inherits from the</w:t>
-      </w:r>
-      <w:r>
-        <w:t xml:space="preserve"> abstract class Character. The g</w:t>
-      </w:r>
-      <w:r>
-        <w:t>ame is still working.</w:t>
-      </w:r>
-    </w:p>
-    <w:p>
-      <w:r>
-        <w:t>11/12/2016</w:t>
-      </w:r>
-      <w:r>
-        <w:t xml:space="preserve"> </w:t>
-      </w:r>
-      <w:r>
-        <w:t>I positioned the hands properly and rotated them.</w:t>
-      </w:r>
-    </w:p>
-    <w:p>
-      <w:r>
-        <w:t>11/11/2016</w:t>
-      </w:r>
-      <w:r>
-        <w:t xml:space="preserve"> </w:t>
-      </w:r>
-      <w:r>
-        <w:t xml:space="preserve">Added the JSON File for </w:t>
-      </w:r>
-      <w:proofErr w:type="spellStart"/>
-      <w:r>
-        <w:t>Honovi</w:t>
-      </w:r>
-      <w:proofErr w:type="spellEnd"/>
-      <w:r>
-        <w:t xml:space="preserve"> and the </w:t>
-      </w:r>
-      <w:proofErr w:type="spellStart"/>
-      <w:r>
-        <w:t>IOManager</w:t>
-      </w:r>
-      <w:proofErr w:type="spellEnd"/>
-      <w:r>
-        <w:t xml:space="preserve"> that will send it to</w:t>
+        <w:t>Make the normal spell to grow with the pressed trigger</w:t>
       </w:r>
       <w:bookmarkStart w:id="0" w:name="_GoBack"/>
       <w:bookmarkEnd w:id="0"/>
       <w:r>
-        <w:t xml:space="preserve"> the player class, which will pass it to the character. </w:t>
+        <w:t>.</w:t>
+      </w:r>
+    </w:p>
+    <w:p>
+      <w:r>
+        <w:t>Create a mask for the vision when teleporting.</w:t>
+      </w:r>
+    </w:p>
+    <w:p/>
+    <w:p>
+      <w:r>
+        <w:t>11/26/2016 You have to create a particle effect for the platform that is the target of the teleportation. Make the particle effect disappear if the pointer leaves the platform. Make the seal active if you press the grip.</w:t>
+      </w:r>
+      <w:r>
+        <w:t xml:space="preserve"> Shows a trail of particles when teleporting. Throws spells that wait until you release the trigger to move.</w:t>
+      </w:r>
+    </w:p>
+    <w:p>
+      <w:r>
+        <w:t xml:space="preserve">11/25/2016 Added the seal to the left hand to teleport. The seal has the pointer invisible to know when it touches something. </w:t>
+      </w:r>
+    </w:p>
+    <w:p>
+      <w:r>
+        <w:t xml:space="preserve">11/14/2016 Created a new class for </w:t>
+      </w:r>
+      <w:proofErr w:type="spellStart"/>
+      <w:r>
+        <w:t>Honovi</w:t>
+      </w:r>
+      <w:proofErr w:type="spellEnd"/>
+      <w:r>
+        <w:t xml:space="preserve"> that inherits from the</w:t>
+      </w:r>
+      <w:r>
+        <w:t xml:space="preserve"> abstract class Character. The g</w:t>
+      </w:r>
+      <w:r>
+        <w:t>ame is still working.</w:t>
+      </w:r>
+    </w:p>
+    <w:p>
+      <w:r>
+        <w:t>11/12/2016</w:t>
+      </w:r>
+      <w:r>
+        <w:t xml:space="preserve"> </w:t>
+      </w:r>
+      <w:r>
+        <w:t>I positioned the hands properly and rotated them.</w:t>
+      </w:r>
+    </w:p>
+    <w:p>
+      <w:r>
+        <w:t>11/11/2016</w:t>
+      </w:r>
+      <w:r>
+        <w:t xml:space="preserve"> </w:t>
+      </w:r>
+      <w:r>
+        <w:t xml:space="preserve">Added the JSON File for </w:t>
+      </w:r>
+      <w:proofErr w:type="spellStart"/>
+      <w:r>
+        <w:t>Honovi</w:t>
+      </w:r>
+      <w:proofErr w:type="spellEnd"/>
+      <w:r>
+        <w:t xml:space="preserve"> and the </w:t>
+      </w:r>
+      <w:proofErr w:type="spellStart"/>
+      <w:r>
+        <w:t>IOManager</w:t>
+      </w:r>
+      <w:proofErr w:type="spellEnd"/>
+      <w:r>
+        <w:t xml:space="preserve"> that will send it to the player class, which will pass it to the character. </w:t>
       </w:r>
     </w:p>
     <w:p>

</xml_diff>

<commit_message>
Added the new states for Honovi
</commit_message>
<xml_diff>
--- a/Documentation/State.docx
+++ b/Documentation/State.docx
@@ -19,141 +19,105 @@
     </w:p>
     <w:p>
       <w:r>
-        <w:t>Make the normal spell to grow with the pressed trigger</w:t>
+        <w:t>Make the normal spell to grow with the pressed trigger.</w:t>
+      </w:r>
+    </w:p>
+    <w:p>
+      <w:r>
+        <w:t>Create a mask for the vision when teleporting.</w:t>
+      </w:r>
+    </w:p>
+    <w:p>
+      <w:r>
+        <w:t>12/3/2016 Changed the teleportation to the right touchpad press</w:t>
+      </w:r>
+      <w:r>
+        <w:t>. Added the state machine in Honovi. Now the state handles the input from the player.</w:t>
       </w:r>
       <w:bookmarkStart w:id="0" w:name="_GoBack"/>
       <w:bookmarkEnd w:id="0"/>
-      <w:r>
-        <w:t>.</w:t>
-      </w:r>
-    </w:p>
-    <w:p>
-      <w:r>
-        <w:t>Create a mask for the vision when teleporting.</w:t>
+    </w:p>
+    <w:p>
+      <w:r>
+        <w:t>11/26/2016 You have to create a particle effect for the platform that is the target of the teleportation. Make the particle effect disappear if the pointer leaves the platform. Make the seal active if you press the grip.</w:t>
+      </w:r>
+      <w:r>
+        <w:t xml:space="preserve"> Shows a trail of particles when teleporting. Throws spells that wait until you release the trigger to move.</w:t>
+      </w:r>
+    </w:p>
+    <w:p>
+      <w:r>
+        <w:t xml:space="preserve">11/25/2016 Added the seal to the left hand to teleport. The seal has the pointer invisible to know when it touches something. </w:t>
+      </w:r>
+    </w:p>
+    <w:p>
+      <w:r>
+        <w:t>11/14/2016 Created a new class for Honovi that inherits from the</w:t>
+      </w:r>
+      <w:r>
+        <w:t xml:space="preserve"> abstract class Character. The g</w:t>
+      </w:r>
+      <w:r>
+        <w:t>ame is still working.</w:t>
+      </w:r>
+    </w:p>
+    <w:p>
+      <w:r>
+        <w:t>11/12/2016</w:t>
+      </w:r>
+      <w:r>
+        <w:t xml:space="preserve"> </w:t>
+      </w:r>
+      <w:r>
+        <w:t>I positioned the hands properly and rotated them.</w:t>
+      </w:r>
+    </w:p>
+    <w:p>
+      <w:r>
+        <w:t>11/11/2016</w:t>
+      </w:r>
+      <w:r>
+        <w:t xml:space="preserve"> </w:t>
+      </w:r>
+      <w:r>
+        <w:t xml:space="preserve">Added the JSON File for Honovi and the IOManager that will send it to the player class, which will pass it to the character. </w:t>
+      </w:r>
+    </w:p>
+    <w:p>
+      <w:r>
+        <w:t>11/7/2016</w:t>
+      </w:r>
+      <w:r>
+        <w:t xml:space="preserve"> </w:t>
+      </w:r>
+      <w:r>
+        <w:t>Added the character script and call him from player. The hand</w:t>
+      </w:r>
+      <w:r>
+        <w:t>s</w:t>
+      </w:r>
+      <w:r>
+        <w:t xml:space="preserve"> are uploaded at runtime.</w:t>
+      </w:r>
+    </w:p>
+    <w:p>
+      <w:r>
+        <w:t>11/5/2016</w:t>
+      </w:r>
+      <w:r>
+        <w:t xml:space="preserve"> </w:t>
+      </w:r>
+      <w:r>
+        <w:t xml:space="preserve">I started the implementation of the Character class. It currently has dummy data with Honovi info. You have to call the class from Player. And implement the reactions. </w:t>
       </w:r>
     </w:p>
     <w:p/>
     <w:p>
       <w:r>
-        <w:t>11/26/2016 You have to create a particle effect for the platform that is the target of the teleportation. Make the particle effect disappear if the pointer leaves the platform. Make the seal active if you press the grip.</w:t>
-      </w:r>
-      <w:r>
-        <w:t xml:space="preserve"> Shows a trail of particles when teleporting. Throws spells that wait until you release the trigger to move.</w:t>
-      </w:r>
-    </w:p>
-    <w:p>
-      <w:r>
-        <w:t xml:space="preserve">11/25/2016 Added the seal to the left hand to teleport. The seal has the pointer invisible to know when it touches something. </w:t>
-      </w:r>
-    </w:p>
-    <w:p>
-      <w:r>
-        <w:t xml:space="preserve">11/14/2016 Created a new class for </w:t>
-      </w:r>
-      <w:proofErr w:type="spellStart"/>
-      <w:r>
-        <w:t>Honovi</w:t>
-      </w:r>
-      <w:proofErr w:type="spellEnd"/>
-      <w:r>
-        <w:t xml:space="preserve"> that inherits from the</w:t>
-      </w:r>
-      <w:r>
-        <w:t xml:space="preserve"> abstract class Character. The g</w:t>
-      </w:r>
-      <w:r>
-        <w:t>ame is still working.</w:t>
-      </w:r>
-    </w:p>
-    <w:p>
-      <w:r>
-        <w:t>11/12/2016</w:t>
-      </w:r>
-      <w:r>
-        <w:t xml:space="preserve"> </w:t>
-      </w:r>
-      <w:r>
-        <w:t>I positioned the hands properly and rotated them.</w:t>
-      </w:r>
-    </w:p>
-    <w:p>
-      <w:r>
-        <w:t>11/11/2016</w:t>
-      </w:r>
-      <w:r>
-        <w:t xml:space="preserve"> </w:t>
-      </w:r>
-      <w:r>
-        <w:t xml:space="preserve">Added the JSON File for </w:t>
-      </w:r>
-      <w:proofErr w:type="spellStart"/>
-      <w:r>
-        <w:t>Honovi</w:t>
-      </w:r>
-      <w:proofErr w:type="spellEnd"/>
-      <w:r>
-        <w:t xml:space="preserve"> and the </w:t>
-      </w:r>
-      <w:proofErr w:type="spellStart"/>
-      <w:r>
-        <w:t>IOManager</w:t>
-      </w:r>
-      <w:proofErr w:type="spellEnd"/>
-      <w:r>
-        <w:t xml:space="preserve"> that will send it to the player class, which will pass it to the character. </w:t>
-      </w:r>
-    </w:p>
-    <w:p>
-      <w:r>
-        <w:t>11/7/2016</w:t>
-      </w:r>
-      <w:r>
-        <w:t xml:space="preserve"> </w:t>
-      </w:r>
-      <w:r>
-        <w:t>Added the character script and call him from player. The hand</w:t>
-      </w:r>
-      <w:r>
-        <w:t>s</w:t>
-      </w:r>
-      <w:r>
-        <w:t xml:space="preserve"> are uploaded at runtime.</w:t>
-      </w:r>
-    </w:p>
-    <w:p>
-      <w:r>
-        <w:t>11/5/2016</w:t>
-      </w:r>
-      <w:r>
-        <w:t xml:space="preserve"> </w:t>
-      </w:r>
-      <w:r>
-        <w:t xml:space="preserve">I started the implementation of the Character class. It currently has dummy data with </w:t>
-      </w:r>
-      <w:proofErr w:type="spellStart"/>
-      <w:r>
-        <w:t>Honovi</w:t>
-      </w:r>
-      <w:proofErr w:type="spellEnd"/>
-      <w:r>
-        <w:t xml:space="preserve"> info. You have to call the class from Player. And implement the reactions. </w:t>
-      </w:r>
-    </w:p>
-    <w:p/>
-    <w:p>
-      <w:r>
         <w:t xml:space="preserve">8/29/2016 </w:t>
       </w:r>
       <w:r>
-        <w:t xml:space="preserve">The Prototype of the game is teleporting using </w:t>
-      </w:r>
-      <w:proofErr w:type="spellStart"/>
-      <w:r>
-        <w:t>Raycast</w:t>
-      </w:r>
-      <w:proofErr w:type="spellEnd"/>
-      <w:r>
-        <w:t>. Removed the ability to jump to avoid motion sickness.</w:t>
+        <w:t>The Prototype of the game is teleporting using Raycast. Removed the ability to jump to avoid motion sickness.</w:t>
       </w:r>
       <w:r>
         <w:t xml:space="preserve"> Added the ability to throw balls.</w:t>

</xml_diff>

<commit_message>
Changed the way spells are thrown
</commit_message>
<xml_diff>
--- a/Documentation/State.docx
+++ b/Documentation/State.docx
@@ -28,14 +28,43 @@
       </w:r>
     </w:p>
     <w:p>
-      <w:r>
-        <w:t>12/3/2016 Changed the teleportation to the right touchpad press</w:t>
-      </w:r>
-      <w:r>
-        <w:t>. Added the state machine in Honovi. Now the state handles the input from the player.</w:t>
-      </w:r>
       <w:bookmarkStart w:id="0" w:name="_GoBack"/>
       <w:bookmarkEnd w:id="0"/>
+      <w:r>
+        <w:t xml:space="preserve">12/10/2016 Modified the </w:t>
+      </w:r>
+      <w:proofErr w:type="spellStart"/>
+      <w:r>
+        <w:t>Expandible</w:t>
+      </w:r>
+      <w:proofErr w:type="spellEnd"/>
+      <w:r>
+        <w:t xml:space="preserve"> class. Now spells will be thrown by the </w:t>
+      </w:r>
+      <w:proofErr w:type="spellStart"/>
+      <w:r>
+        <w:t>spellcaster</w:t>
+      </w:r>
+      <w:proofErr w:type="spellEnd"/>
+      <w:r>
+        <w:t xml:space="preserve"> instead of moving by themselves.</w:t>
+      </w:r>
+    </w:p>
+    <w:p>
+      <w:r>
+        <w:t>12/3/2016 Changed the teleportation to the right touchpad press</w:t>
+      </w:r>
+      <w:r>
+        <w:t xml:space="preserve">. Added the state machine in </w:t>
+      </w:r>
+      <w:proofErr w:type="spellStart"/>
+      <w:r>
+        <w:t>Honovi</w:t>
+      </w:r>
+      <w:proofErr w:type="spellEnd"/>
+      <w:r>
+        <w:t>. Now the state handles the input from the player.</w:t>
+      </w:r>
     </w:p>
     <w:p>
       <w:r>
@@ -52,7 +81,15 @@
     </w:p>
     <w:p>
       <w:r>
-        <w:t>11/14/2016 Created a new class for Honovi that inherits from the</w:t>
+        <w:t xml:space="preserve">11/14/2016 Created a new class for </w:t>
+      </w:r>
+      <w:proofErr w:type="spellStart"/>
+      <w:r>
+        <w:t>Honovi</w:t>
+      </w:r>
+      <w:proofErr w:type="spellEnd"/>
+      <w:r>
+        <w:t xml:space="preserve"> that inherits from the</w:t>
       </w:r>
       <w:r>
         <w:t xml:space="preserve"> abstract class Character. The g</w:t>
@@ -80,7 +117,23 @@
         <w:t xml:space="preserve"> </w:t>
       </w:r>
       <w:r>
-        <w:t xml:space="preserve">Added the JSON File for Honovi and the IOManager that will send it to the player class, which will pass it to the character. </w:t>
+        <w:t xml:space="preserve">Added the JSON File for </w:t>
+      </w:r>
+      <w:proofErr w:type="spellStart"/>
+      <w:r>
+        <w:t>Honovi</w:t>
+      </w:r>
+      <w:proofErr w:type="spellEnd"/>
+      <w:r>
+        <w:t xml:space="preserve"> and the </w:t>
+      </w:r>
+      <w:proofErr w:type="spellStart"/>
+      <w:r>
+        <w:t>IOManager</w:t>
+      </w:r>
+      <w:proofErr w:type="spellEnd"/>
+      <w:r>
+        <w:t xml:space="preserve"> that will send it to the player class, which will pass it to the character. </w:t>
       </w:r>
     </w:p>
     <w:p>
@@ -108,7 +161,15 @@
         <w:t xml:space="preserve"> </w:t>
       </w:r>
       <w:r>
-        <w:t xml:space="preserve">I started the implementation of the Character class. It currently has dummy data with Honovi info. You have to call the class from Player. And implement the reactions. </w:t>
+        <w:t xml:space="preserve">I started the implementation of the Character class. It currently has dummy data with </w:t>
+      </w:r>
+      <w:proofErr w:type="spellStart"/>
+      <w:r>
+        <w:t>Honovi</w:t>
+      </w:r>
+      <w:proofErr w:type="spellEnd"/>
+      <w:r>
+        <w:t xml:space="preserve"> info. You have to call the class from Player. And implement the reactions. </w:t>
       </w:r>
     </w:p>
     <w:p/>
@@ -117,7 +178,15 @@
         <w:t xml:space="preserve">8/29/2016 </w:t>
       </w:r>
       <w:r>
-        <w:t>The Prototype of the game is teleporting using Raycast. Removed the ability to jump to avoid motion sickness.</w:t>
+        <w:t xml:space="preserve">The Prototype of the game is teleporting using </w:t>
+      </w:r>
+      <w:proofErr w:type="spellStart"/>
+      <w:r>
+        <w:t>Raycast</w:t>
+      </w:r>
+      <w:proofErr w:type="spellEnd"/>
+      <w:r>
+        <w:t>. Removed the ability to jump to avoid motion sickness.</w:t>
       </w:r>
       <w:r>
         <w:t xml:space="preserve"> Added the ability to throw balls.</w:t>

</xml_diff>

<commit_message>
It is throwing the fireballs
</commit_message>
<xml_diff>
--- a/Documentation/State.docx
+++ b/Documentation/State.docx
@@ -18,20 +18,44 @@
       </w:r>
     </w:p>
     <w:p>
-      <w:r>
-        <w:t>See why the fireball is not going in the right direction.</w:t>
-      </w:r>
-    </w:p>
-    <w:p>
-      <w:r>
-        <w:t>Make the haptic feedback work</w:t>
+      <w:pPr>
+        <w:rPr>
+          <w:color w:val="FF0000"/>
+        </w:rPr>
+      </w:pPr>
+      <w:r>
+        <w:rPr>
+          <w:color w:val="FF0000"/>
+        </w:rPr>
+        <w:t xml:space="preserve">Refactor the spells info stuff </w:t>
+      </w:r>
+    </w:p>
+    <w:p>
+      <w:r>
+        <w:t xml:space="preserve">Modify the way the ball is thrown. Make it an impulse but the velocity and power will increase with the speed of the movement of the ball. The </w:t>
       </w:r>
       <w:bookmarkStart w:id="0" w:name="_GoBack"/>
       <w:bookmarkEnd w:id="0"/>
-    </w:p>
-    <w:p>
-      <w:r>
-        <w:t>I think that you are using SpellInfo and you really do not need it. You could have all the information in the spell prefab. Check your implementation to see if you can make it simpler.</w:t>
+      <w:r>
+        <w:t>direction will be the forward.</w:t>
+      </w:r>
+    </w:p>
+    <w:p>
+      <w:r>
+        <w:t>Make the haptic feedback work</w:t>
+      </w:r>
+    </w:p>
+    <w:p>
+      <w:r>
+        <w:t xml:space="preserve">I think that you are using </w:t>
+      </w:r>
+      <w:proofErr w:type="spellStart"/>
+      <w:r>
+        <w:t>SpellInfo</w:t>
+      </w:r>
+      <w:proofErr w:type="spellEnd"/>
+      <w:r>
+        <w:t xml:space="preserve"> and you really do not need it. You could have all the information in the spell prefab. Check your implementation to see if you can make it simpler.</w:t>
       </w:r>
     </w:p>
     <w:p>
@@ -46,7 +70,35 @@
     </w:p>
     <w:p>
       <w:r>
-        <w:t>12/10/2016 Modified the Expandible class. Now spells will be thrown by the spellcaster instead of moving by themselves.</w:t>
+        <w:t>12/11/2016 T</w:t>
+      </w:r>
+      <w:r>
+        <w:t>he fireball is not going in the right direction.</w:t>
+      </w:r>
+      <w:r>
+        <w:t xml:space="preserve"> I adjusted the timing and speed.</w:t>
+      </w:r>
+    </w:p>
+    <w:p/>
+    <w:p>
+      <w:r>
+        <w:t xml:space="preserve">12/10/2016 Modified the </w:t>
+      </w:r>
+      <w:proofErr w:type="spellStart"/>
+      <w:r>
+        <w:t>Expandible</w:t>
+      </w:r>
+      <w:proofErr w:type="spellEnd"/>
+      <w:r>
+        <w:t xml:space="preserve"> class. Now spells will be thrown by the </w:t>
+      </w:r>
+      <w:proofErr w:type="spellStart"/>
+      <w:r>
+        <w:t>spellcaster</w:t>
+      </w:r>
+      <w:proofErr w:type="spellEnd"/>
+      <w:r>
+        <w:t xml:space="preserve"> instead of moving by themselves.</w:t>
       </w:r>
       <w:r>
         <w:t xml:space="preserve"> Fixed the state machine because you could not have spells in both hands. Added the fireball spell.</w:t>
@@ -57,7 +109,15 @@
         <w:t>12/3/2016 Changed the teleportation to the right touchpad press</w:t>
       </w:r>
       <w:r>
-        <w:t>. Added the state machine in Honovi. Now the state handles the input from the player.</w:t>
+        <w:t xml:space="preserve">. Added the state machine in </w:t>
+      </w:r>
+      <w:proofErr w:type="spellStart"/>
+      <w:r>
+        <w:t>Honovi</w:t>
+      </w:r>
+      <w:proofErr w:type="spellEnd"/>
+      <w:r>
+        <w:t>. Now the state handles the input from the player.</w:t>
       </w:r>
     </w:p>
     <w:p>
@@ -75,7 +135,15 @@
     </w:p>
     <w:p>
       <w:r>
-        <w:t>11/14/2016 Created a new class for Honovi that inherits from the</w:t>
+        <w:t xml:space="preserve">11/14/2016 Created a new class for </w:t>
+      </w:r>
+      <w:proofErr w:type="spellStart"/>
+      <w:r>
+        <w:t>Honovi</w:t>
+      </w:r>
+      <w:proofErr w:type="spellEnd"/>
+      <w:r>
+        <w:t xml:space="preserve"> that inherits from the</w:t>
       </w:r>
       <w:r>
         <w:t xml:space="preserve"> abstract class Character. The g</w:t>
@@ -103,7 +171,23 @@
         <w:t xml:space="preserve"> </w:t>
       </w:r>
       <w:r>
-        <w:t xml:space="preserve">Added the JSON File for Honovi and the IOManager that will send it to the player class, which will pass it to the character. </w:t>
+        <w:t xml:space="preserve">Added the JSON File for </w:t>
+      </w:r>
+      <w:proofErr w:type="spellStart"/>
+      <w:r>
+        <w:t>Honovi</w:t>
+      </w:r>
+      <w:proofErr w:type="spellEnd"/>
+      <w:r>
+        <w:t xml:space="preserve"> and the </w:t>
+      </w:r>
+      <w:proofErr w:type="spellStart"/>
+      <w:r>
+        <w:t>IOManager</w:t>
+      </w:r>
+      <w:proofErr w:type="spellEnd"/>
+      <w:r>
+        <w:t xml:space="preserve"> that will send it to the player class, which will pass it to the character. </w:t>
       </w:r>
     </w:p>
     <w:p>
@@ -131,7 +215,15 @@
         <w:t xml:space="preserve"> </w:t>
       </w:r>
       <w:r>
-        <w:t xml:space="preserve">I started the implementation of the Character class. It currently has dummy data with Honovi info. You have to call the class from Player. And implement the reactions. </w:t>
+        <w:t xml:space="preserve">I started the implementation of the Character class. It currently has dummy data with </w:t>
+      </w:r>
+      <w:proofErr w:type="spellStart"/>
+      <w:r>
+        <w:t>Honovi</w:t>
+      </w:r>
+      <w:proofErr w:type="spellEnd"/>
+      <w:r>
+        <w:t xml:space="preserve"> info. You have to call the class from Player. And implement the reactions. </w:t>
       </w:r>
     </w:p>
     <w:p/>
@@ -140,7 +232,15 @@
         <w:t xml:space="preserve">8/29/2016 </w:t>
       </w:r>
       <w:r>
-        <w:t>The Prototype of the game is teleporting using Raycast. Removed the ability to jump to avoid motion sickness.</w:t>
+        <w:t xml:space="preserve">The Prototype of the game is teleporting using </w:t>
+      </w:r>
+      <w:proofErr w:type="spellStart"/>
+      <w:r>
+        <w:t>Raycast</w:t>
+      </w:r>
+      <w:proofErr w:type="spellEnd"/>
+      <w:r>
+        <w:t>. Removed the ability to jump to avoid motion sickness.</w:t>
       </w:r>
       <w:r>
         <w:t xml:space="preserve"> Added the ability to throw balls.</w:t>

</xml_diff>

<commit_message>
Started adding the spell seal
</commit_message>
<xml_diff>
--- a/Documentation/State.docx
+++ b/Documentation/State.docx
@@ -19,128 +19,131 @@
     </w:p>
     <w:p>
       <w:r>
-        <w:t>Add the scythe with the right grip</w:t>
+        <w:t>Keep adding the spell circle</w:t>
+      </w:r>
+    </w:p>
+    <w:p>
+      <w:r>
+        <w:t>Make the haptic feedback work</w:t>
+      </w:r>
+    </w:p>
+    <w:p>
+      <w:r>
+        <w:t>Create a mask for the vision when teleporting.</w:t>
+      </w:r>
+    </w:p>
+    <w:p/>
+    <w:p>
+      <w:r>
+        <w:t>12/26/2016 Started adding the spell seal. This seal will be used to cast different spells.</w:t>
       </w:r>
       <w:bookmarkStart w:id="0" w:name="_GoBack"/>
       <w:bookmarkEnd w:id="0"/>
+    </w:p>
+    <w:p>
+      <w:r>
+        <w:t>12/23/2016 Fixed the fireball feel. Added the shield. Refactored the spells. Now we do not need SpellInfos.</w:t>
+      </w:r>
+    </w:p>
+    <w:p>
+      <w:r>
+        <w:t>12/11/2016 The fireball is not going in the right direction. I adjusted the timing and speed.</w:t>
+      </w:r>
+    </w:p>
+    <w:p>
+      <w:r>
+        <w:t>12/10/2016 Modified the Expandible class. Now spells will be thrown by the spellcaster instead of moving by themselves.</w:t>
+      </w:r>
+      <w:r>
+        <w:t xml:space="preserve"> Fixed the state machine because you could not have spells in both hands. Added the fireball spell.</w:t>
+      </w:r>
+    </w:p>
+    <w:p>
+      <w:r>
+        <w:t>12/3/2016 Changed the teleportation to the right touchpad press</w:t>
+      </w:r>
+      <w:r>
+        <w:t>. Added the state machine in Honovi. Now the state handles the input from the player.</w:t>
+      </w:r>
+    </w:p>
+    <w:p>
+      <w:r>
+        <w:t>11/26/2016 You have to create a particle effect for the platform that is the target of the teleportation. Make the particle effect disappear if the pointer leaves the platform. Make the seal active if you press the grip.</w:t>
+      </w:r>
+      <w:r>
+        <w:t xml:space="preserve"> Shows a trail of particles when teleporting. Throws spells that wait until you release the trigger to move.</w:t>
+      </w:r>
+    </w:p>
+    <w:p>
+      <w:r>
+        <w:t xml:space="preserve">11/25/2016 Added the seal to the left hand to teleport. The seal has the pointer invisible to know when it touches something. </w:t>
+      </w:r>
+    </w:p>
+    <w:p>
+      <w:r>
+        <w:t>11/14/2016 Created a new class for Honovi that inherits from the</w:t>
+      </w:r>
+      <w:r>
+        <w:t xml:space="preserve"> abstract class Character. The g</w:t>
+      </w:r>
+      <w:r>
+        <w:t>ame is still working.</w:t>
+      </w:r>
+    </w:p>
+    <w:p>
+      <w:r>
+        <w:t>11/12/2016</w:t>
+      </w:r>
       <w:r>
         <w:t xml:space="preserve"> </w:t>
       </w:r>
-    </w:p>
-    <w:p>
-      <w:r>
-        <w:t>Make the haptic feedback work</w:t>
-      </w:r>
-    </w:p>
-    <w:p>
-      <w:r>
-        <w:t>Create a mask for the vision when teleporting.</w:t>
-      </w:r>
-    </w:p>
-    <w:p>
-      <w:r>
-        <w:t>12/23/2016 Fixed the fireball feel. Added the shield. Refactored the spells. Now we do not need SpellInfos.</w:t>
-      </w:r>
-    </w:p>
-    <w:p>
-      <w:r>
-        <w:t>12/11/2016 The fireball is not going in the right direction. I adjusted the timing and speed.</w:t>
+      <w:r>
+        <w:t>I positioned the hands properly and rotated them.</w:t>
+      </w:r>
+    </w:p>
+    <w:p>
+      <w:r>
+        <w:t>11/11/2016</w:t>
+      </w:r>
+      <w:r>
+        <w:t xml:space="preserve"> </w:t>
+      </w:r>
+      <w:r>
+        <w:t xml:space="preserve">Added the JSON File for Honovi and the IOManager that will send it to the player class, which will pass it to the character. </w:t>
+      </w:r>
+    </w:p>
+    <w:p>
+      <w:r>
+        <w:t>11/7/2016</w:t>
+      </w:r>
+      <w:r>
+        <w:t xml:space="preserve"> </w:t>
+      </w:r>
+      <w:r>
+        <w:t>Added the character script and call him from player. The hand</w:t>
+      </w:r>
+      <w:r>
+        <w:t>s</w:t>
+      </w:r>
+      <w:r>
+        <w:t xml:space="preserve"> are uploaded at runtime.</w:t>
+      </w:r>
+    </w:p>
+    <w:p>
+      <w:r>
+        <w:t>11/5/2016</w:t>
+      </w:r>
+      <w:r>
+        <w:t xml:space="preserve"> </w:t>
+      </w:r>
+      <w:r>
+        <w:t xml:space="preserve">I started the implementation of the Character class. It currently has dummy data with Honovi info. You have to call the class from Player. And implement the reactions. </w:t>
       </w:r>
     </w:p>
     <w:p/>
     <w:p>
       <w:r>
-        <w:t>12/10/2016 Modified the Expandible class. Now spells will be thrown by the spellcaster instead of moving by themselves.</w:t>
-      </w:r>
-      <w:r>
-        <w:t xml:space="preserve"> Fixed the state machine because you could not have spells in both hands. Added the fireball spell.</w:t>
-      </w:r>
-    </w:p>
-    <w:p>
-      <w:r>
-        <w:t>12/3/2016 Changed the teleportation to the right touchpad press</w:t>
-      </w:r>
-      <w:r>
-        <w:t>. Added the state machine in Honovi. Now the state handles the input from the player.</w:t>
-      </w:r>
-    </w:p>
-    <w:p>
-      <w:r>
-        <w:t>11/26/2016 You have to create a particle effect for the platform that is the target of the teleportation. Make the particle effect disappear if the pointer leaves the platform. Make the seal active if you press the grip.</w:t>
-      </w:r>
-      <w:r>
-        <w:t xml:space="preserve"> Shows a trail of particles when teleporting. Throws spells that wait until you release the trigger to move.</w:t>
-      </w:r>
-    </w:p>
-    <w:p>
-      <w:r>
-        <w:t xml:space="preserve">11/25/2016 Added the seal to the left hand to teleport. The seal has the pointer invisible to know when it touches something. </w:t>
-      </w:r>
-    </w:p>
-    <w:p>
-      <w:r>
-        <w:t>11/14/2016 Created a new class for Honovi that inherits from the</w:t>
-      </w:r>
-      <w:r>
-        <w:t xml:space="preserve"> abstract class Character. The g</w:t>
-      </w:r>
-      <w:r>
-        <w:t>ame is still working.</w:t>
-      </w:r>
-    </w:p>
-    <w:p>
-      <w:r>
-        <w:t>11/12/2016</w:t>
-      </w:r>
-      <w:r>
-        <w:t xml:space="preserve"> </w:t>
-      </w:r>
-      <w:r>
-        <w:t>I positioned the hands properly and rotated them.</w:t>
-      </w:r>
-    </w:p>
-    <w:p>
-      <w:r>
-        <w:t>11/11/2016</w:t>
-      </w:r>
-      <w:r>
-        <w:t xml:space="preserve"> </w:t>
-      </w:r>
-      <w:r>
-        <w:t xml:space="preserve">Added the JSON File for Honovi and the IOManager that will send it to the player class, which will pass it to the character. </w:t>
-      </w:r>
-    </w:p>
-    <w:p>
-      <w:r>
-        <w:t>11/7/2016</w:t>
-      </w:r>
-      <w:r>
-        <w:t xml:space="preserve"> </w:t>
-      </w:r>
-      <w:r>
-        <w:t>Added the character script and call him from player. The hand</w:t>
-      </w:r>
-      <w:r>
-        <w:t>s</w:t>
-      </w:r>
-      <w:r>
-        <w:t xml:space="preserve"> are uploaded at runtime.</w:t>
-      </w:r>
-    </w:p>
-    <w:p>
-      <w:r>
-        <w:t>11/5/2016</w:t>
-      </w:r>
-      <w:r>
-        <w:t xml:space="preserve"> </w:t>
-      </w:r>
-      <w:r>
-        <w:t xml:space="preserve">I started the implementation of the Character class. It currently has dummy data with Honovi info. You have to call the class from Player. And implement the reactions. </w:t>
-      </w:r>
-    </w:p>
-    <w:p/>
-    <w:p>
-      <w:r>
+        <w:lastRenderedPageBreak/>
         <w:t xml:space="preserve">8/29/2016 </w:t>
       </w:r>
       <w:r>

</xml_diff>

<commit_message>
Modified the logic of the spell seals
</commit_message>
<xml_diff>
--- a/Documentation/State.docx
+++ b/Documentation/State.docx
@@ -19,30 +19,53 @@
     </w:p>
     <w:p>
       <w:r>
-        <w:t>Keep adding the spell circle</w:t>
+        <w:t xml:space="preserve">Add the script that will contain the logic of the </w:t>
+      </w:r>
+      <w:proofErr w:type="spellStart"/>
+      <w:r>
+        <w:t>honovi</w:t>
+      </w:r>
+      <w:proofErr w:type="spellEnd"/>
+      <w:r>
+        <w:t xml:space="preserve"> spell seal. Implement triggers creating different patterns, and spell creation when seal is finished.</w:t>
       </w:r>
     </w:p>
     <w:p>
       <w:r>
         <w:t>Make the haptic feedback work</w:t>
-      </w:r>
-    </w:p>
-    <w:p>
-      <w:r>
-        <w:t>Create a mask for the vision when teleporting.</w:t>
-      </w:r>
-    </w:p>
-    <w:p/>
-    <w:p>
-      <w:r>
-        <w:t>12/26/2016 Started adding the spell seal. This seal will be used to cast different spells.</w:t>
       </w:r>
       <w:bookmarkStart w:id="0" w:name="_GoBack"/>
       <w:bookmarkEnd w:id="0"/>
     </w:p>
     <w:p>
       <w:r>
-        <w:t>12/23/2016 Fixed the fireball feel. Added the shield. Refactored the spells. Now we do not need SpellInfos.</w:t>
+        <w:t>Create a mask for the vision when teleporting.</w:t>
+      </w:r>
+    </w:p>
+    <w:p>
+      <w:r>
+        <w:t xml:space="preserve">12/29/2016 Modified the way the spell seals are going to work. Now they are independent from the character, they disappear after 8 seconds, </w:t>
+      </w:r>
+      <w:r>
+        <w:t>they will have a list of states that will define what sequence of elements are valid.</w:t>
+      </w:r>
+    </w:p>
+    <w:p>
+      <w:r>
+        <w:t>12/26/2016 Started adding the spell seal. This seal will be used to cast different spells.</w:t>
+      </w:r>
+    </w:p>
+    <w:p>
+      <w:r>
+        <w:t xml:space="preserve">12/23/2016 Fixed the fireball feel. Added the shield. Refactored the spells. Now we do not need </w:t>
+      </w:r>
+      <w:proofErr w:type="spellStart"/>
+      <w:r>
+        <w:t>SpellInfos</w:t>
+      </w:r>
+      <w:proofErr w:type="spellEnd"/>
+      <w:r>
+        <w:t>.</w:t>
       </w:r>
     </w:p>
     <w:p>
@@ -52,7 +75,23 @@
     </w:p>
     <w:p>
       <w:r>
-        <w:t>12/10/2016 Modified the Expandible class. Now spells will be thrown by the spellcaster instead of moving by themselves.</w:t>
+        <w:t xml:space="preserve">12/10/2016 Modified the </w:t>
+      </w:r>
+      <w:proofErr w:type="spellStart"/>
+      <w:r>
+        <w:t>Expandible</w:t>
+      </w:r>
+      <w:proofErr w:type="spellEnd"/>
+      <w:r>
+        <w:t xml:space="preserve"> class. Now spells will be thrown by the </w:t>
+      </w:r>
+      <w:proofErr w:type="spellStart"/>
+      <w:r>
+        <w:t>spellcaster</w:t>
+      </w:r>
+      <w:proofErr w:type="spellEnd"/>
+      <w:r>
+        <w:t xml:space="preserve"> instead of moving by themselves.</w:t>
       </w:r>
       <w:r>
         <w:t xml:space="preserve"> Fixed the state machine because you could not have spells in both hands. Added the fireball spell.</w:t>
@@ -63,7 +102,15 @@
         <w:t>12/3/2016 Changed the teleportation to the right touchpad press</w:t>
       </w:r>
       <w:r>
-        <w:t>. Added the state machine in Honovi. Now the state handles the input from the player.</w:t>
+        <w:t xml:space="preserve">. Added the state machine in </w:t>
+      </w:r>
+      <w:proofErr w:type="spellStart"/>
+      <w:r>
+        <w:t>Honovi</w:t>
+      </w:r>
+      <w:proofErr w:type="spellEnd"/>
+      <w:r>
+        <w:t>. Now the state handles the input from the player.</w:t>
       </w:r>
     </w:p>
     <w:p>
@@ -81,7 +128,15 @@
     </w:p>
     <w:p>
       <w:r>
-        <w:t>11/14/2016 Created a new class for Honovi that inherits from the</w:t>
+        <w:t xml:space="preserve">11/14/2016 Created a new class for </w:t>
+      </w:r>
+      <w:proofErr w:type="spellStart"/>
+      <w:r>
+        <w:t>Honovi</w:t>
+      </w:r>
+      <w:proofErr w:type="spellEnd"/>
+      <w:r>
+        <w:t xml:space="preserve"> that inherits from the</w:t>
       </w:r>
       <w:r>
         <w:t xml:space="preserve"> abstract class Character. The g</w:t>
@@ -109,7 +164,23 @@
         <w:t xml:space="preserve"> </w:t>
       </w:r>
       <w:r>
-        <w:t xml:space="preserve">Added the JSON File for Honovi and the IOManager that will send it to the player class, which will pass it to the character. </w:t>
+        <w:t xml:space="preserve">Added the JSON File for </w:t>
+      </w:r>
+      <w:proofErr w:type="spellStart"/>
+      <w:r>
+        <w:t>Honovi</w:t>
+      </w:r>
+      <w:proofErr w:type="spellEnd"/>
+      <w:r>
+        <w:t xml:space="preserve"> and the </w:t>
+      </w:r>
+      <w:proofErr w:type="spellStart"/>
+      <w:r>
+        <w:t>IOManager</w:t>
+      </w:r>
+      <w:proofErr w:type="spellEnd"/>
+      <w:r>
+        <w:t xml:space="preserve"> that will send it to the player class, which will pass it to the character. </w:t>
       </w:r>
     </w:p>
     <w:p>
@@ -137,17 +208,32 @@
         <w:t xml:space="preserve"> </w:t>
       </w:r>
       <w:r>
-        <w:t xml:space="preserve">I started the implementation of the Character class. It currently has dummy data with Honovi info. You have to call the class from Player. And implement the reactions. </w:t>
+        <w:t xml:space="preserve">I started the implementation of the Character class. It currently has dummy data with </w:t>
+      </w:r>
+      <w:proofErr w:type="spellStart"/>
+      <w:r>
+        <w:t>Honovi</w:t>
+      </w:r>
+      <w:proofErr w:type="spellEnd"/>
+      <w:r>
+        <w:t xml:space="preserve"> info. You have to call the class from Player. And implement the reactions. </w:t>
       </w:r>
     </w:p>
     <w:p/>
     <w:p>
       <w:r>
-        <w:lastRenderedPageBreak/>
         <w:t xml:space="preserve">8/29/2016 </w:t>
       </w:r>
       <w:r>
-        <w:t>The Prototype of the game is teleporting using Raycast. Removed the ability to jump to avoid motion sickness.</w:t>
+        <w:t xml:space="preserve">The Prototype of the game is teleporting using </w:t>
+      </w:r>
+      <w:proofErr w:type="spellStart"/>
+      <w:r>
+        <w:t>Raycast</w:t>
+      </w:r>
+      <w:proofErr w:type="spellEnd"/>
+      <w:r>
+        <w:t>. Removed the ability to jump to avoid motion sickness.</w:t>
       </w:r>
       <w:r>
         <w:t xml:space="preserve"> Added the ability to throw balls.</w:t>

</xml_diff>

<commit_message>
updated the spell seal. The triggers send the message
</commit_message>
<xml_diff>
--- a/Documentation/State.docx
+++ b/Documentation/State.docx
@@ -19,31 +19,31 @@
     </w:p>
     <w:p>
       <w:r>
-        <w:t xml:space="preserve">Add the script that will contain the logic of the </w:t>
-      </w:r>
-      <w:proofErr w:type="spellStart"/>
-      <w:r>
-        <w:t>honovi</w:t>
-      </w:r>
-      <w:proofErr w:type="spellEnd"/>
-      <w:r>
-        <w:t xml:space="preserve"> spell seal. Implement triggers creating different patterns, and spell creation when seal is finished.</w:t>
-      </w:r>
-    </w:p>
-    <w:p>
-      <w:r>
-        <w:t>Make the haptic feedback work</w:t>
+        <w:t>Add the script that will contain the logic of the honovi spell seal. Implement triggers creating different patterns, and spell creation when seal is finished.</w:t>
+      </w:r>
+      <w:r>
+        <w:t xml:space="preserve"> You also have to account for when other objects touch the seals or for when you have another spell in your hand. You should not be activating triggers if you have another spell in your hand.</w:t>
       </w:r>
       <w:bookmarkStart w:id="0" w:name="_GoBack"/>
       <w:bookmarkEnd w:id="0"/>
     </w:p>
     <w:p>
       <w:r>
+        <w:t>Make the haptic feedback work</w:t>
+      </w:r>
+    </w:p>
+    <w:p>
+      <w:r>
         <w:t>Create a mask for the vision when teleporting.</w:t>
       </w:r>
     </w:p>
     <w:p>
       <w:r>
+        <w:t>12/30/2016 Modified the way the spell seal was created. Now I am using less expensive triggers and shapes. The symbols call the spell Seal script when the player touches them. I am using delegates and events for this.</w:t>
+      </w:r>
+    </w:p>
+    <w:p>
+      <w:r>
         <w:t xml:space="preserve">12/29/2016 Modified the way the spell seals are going to work. Now they are independent from the character, they disappear after 8 seconds, </w:t>
       </w:r>
       <w:r>
@@ -57,15 +57,7 @@
     </w:p>
     <w:p>
       <w:r>
-        <w:t xml:space="preserve">12/23/2016 Fixed the fireball feel. Added the shield. Refactored the spells. Now we do not need </w:t>
-      </w:r>
-      <w:proofErr w:type="spellStart"/>
-      <w:r>
-        <w:t>SpellInfos</w:t>
-      </w:r>
-      <w:proofErr w:type="spellEnd"/>
-      <w:r>
-        <w:t>.</w:t>
+        <w:t>12/23/2016 Fixed the fireball feel. Added the shield. Refactored the spells. Now we do not need SpellInfos.</w:t>
       </w:r>
     </w:p>
     <w:p>
@@ -75,23 +67,7 @@
     </w:p>
     <w:p>
       <w:r>
-        <w:t xml:space="preserve">12/10/2016 Modified the </w:t>
-      </w:r>
-      <w:proofErr w:type="spellStart"/>
-      <w:r>
-        <w:t>Expandible</w:t>
-      </w:r>
-      <w:proofErr w:type="spellEnd"/>
-      <w:r>
-        <w:t xml:space="preserve"> class. Now spells will be thrown by the </w:t>
-      </w:r>
-      <w:proofErr w:type="spellStart"/>
-      <w:r>
-        <w:t>spellcaster</w:t>
-      </w:r>
-      <w:proofErr w:type="spellEnd"/>
-      <w:r>
-        <w:t xml:space="preserve"> instead of moving by themselves.</w:t>
+        <w:t>12/10/2016 Modified the Expandible class. Now spells will be thrown by the spellcaster instead of moving by themselves.</w:t>
       </w:r>
       <w:r>
         <w:t xml:space="preserve"> Fixed the state machine because you could not have spells in both hands. Added the fireball spell.</w:t>
@@ -102,15 +78,7 @@
         <w:t>12/3/2016 Changed the teleportation to the right touchpad press</w:t>
       </w:r>
       <w:r>
-        <w:t xml:space="preserve">. Added the state machine in </w:t>
-      </w:r>
-      <w:proofErr w:type="spellStart"/>
-      <w:r>
-        <w:t>Honovi</w:t>
-      </w:r>
-      <w:proofErr w:type="spellEnd"/>
-      <w:r>
-        <w:t>. Now the state handles the input from the player.</w:t>
+        <w:t>. Added the state machine in Honovi. Now the state handles the input from the player.</w:t>
       </w:r>
     </w:p>
     <w:p>
@@ -128,15 +96,7 @@
     </w:p>
     <w:p>
       <w:r>
-        <w:t xml:space="preserve">11/14/2016 Created a new class for </w:t>
-      </w:r>
-      <w:proofErr w:type="spellStart"/>
-      <w:r>
-        <w:t>Honovi</w:t>
-      </w:r>
-      <w:proofErr w:type="spellEnd"/>
-      <w:r>
-        <w:t xml:space="preserve"> that inherits from the</w:t>
+        <w:t>11/14/2016 Created a new class for Honovi that inherits from the</w:t>
       </w:r>
       <w:r>
         <w:t xml:space="preserve"> abstract class Character. The g</w:t>
@@ -158,29 +118,14 @@
     </w:p>
     <w:p>
       <w:r>
+        <w:lastRenderedPageBreak/>
         <w:t>11/11/2016</w:t>
       </w:r>
       <w:r>
         <w:t xml:space="preserve"> </w:t>
       </w:r>
       <w:r>
-        <w:t xml:space="preserve">Added the JSON File for </w:t>
-      </w:r>
-      <w:proofErr w:type="spellStart"/>
-      <w:r>
-        <w:t>Honovi</w:t>
-      </w:r>
-      <w:proofErr w:type="spellEnd"/>
-      <w:r>
-        <w:t xml:space="preserve"> and the </w:t>
-      </w:r>
-      <w:proofErr w:type="spellStart"/>
-      <w:r>
-        <w:t>IOManager</w:t>
-      </w:r>
-      <w:proofErr w:type="spellEnd"/>
-      <w:r>
-        <w:t xml:space="preserve"> that will send it to the player class, which will pass it to the character. </w:t>
+        <w:t xml:space="preserve">Added the JSON File for Honovi and the IOManager that will send it to the player class, which will pass it to the character. </w:t>
       </w:r>
     </w:p>
     <w:p>
@@ -208,15 +153,7 @@
         <w:t xml:space="preserve"> </w:t>
       </w:r>
       <w:r>
-        <w:t xml:space="preserve">I started the implementation of the Character class. It currently has dummy data with </w:t>
-      </w:r>
-      <w:proofErr w:type="spellStart"/>
-      <w:r>
-        <w:t>Honovi</w:t>
-      </w:r>
-      <w:proofErr w:type="spellEnd"/>
-      <w:r>
-        <w:t xml:space="preserve"> info. You have to call the class from Player. And implement the reactions. </w:t>
+        <w:t xml:space="preserve">I started the implementation of the Character class. It currently has dummy data with Honovi info. You have to call the class from Player. And implement the reactions. </w:t>
       </w:r>
     </w:p>
     <w:p/>
@@ -225,15 +162,7 @@
         <w:t xml:space="preserve">8/29/2016 </w:t>
       </w:r>
       <w:r>
-        <w:t xml:space="preserve">The Prototype of the game is teleporting using </w:t>
-      </w:r>
-      <w:proofErr w:type="spellStart"/>
-      <w:r>
-        <w:t>Raycast</w:t>
-      </w:r>
-      <w:proofErr w:type="spellEnd"/>
-      <w:r>
-        <w:t>. Removed the ability to jump to avoid motion sickness.</w:t>
+        <w:t>The Prototype of the game is teleporting using Raycast. Removed the ability to jump to avoid motion sickness.</w:t>
       </w:r>
       <w:r>
         <w:t xml:space="preserve"> Added the ability to throw balls.</w:t>

</xml_diff>

<commit_message>
The teleportation is working correctly with platform lights and all.
</commit_message>
<xml_diff>
--- a/Documentation/State.docx
+++ b/Documentation/State.docx
@@ -19,22 +19,79 @@
     </w:p>
     <w:p>
       <w:r>
-        <w:t>Add the script that will contain the logic of the honovi spell seal. Implement triggers creating different patterns, and spell creation when seal is finished.</w:t>
+        <w:t xml:space="preserve">Add the script that will contain the logic of the </w:t>
+      </w:r>
+      <w:proofErr w:type="spellStart"/>
+      <w:r>
+        <w:t>honovi</w:t>
+      </w:r>
+      <w:proofErr w:type="spellEnd"/>
+      <w:r>
+        <w:t xml:space="preserve"> spell seal. Implement triggers creating different patterns, and spell creation when seal is finished.</w:t>
       </w:r>
       <w:r>
         <w:t xml:space="preserve"> You also have to account for when other objects touch the seals or for when you have another spell in your hand. You should not be activating triggers if you have another spell in your hand.</w:t>
+      </w:r>
+    </w:p>
+    <w:p>
+      <w:r>
+        <w:t>Make the haptic feedback work</w:t>
+      </w:r>
+    </w:p>
+    <w:p>
+      <w:r>
+        <w:t>Create a mask for the vision</w:t>
       </w:r>
       <w:bookmarkStart w:id="0" w:name="_GoBack"/>
       <w:bookmarkEnd w:id="0"/>
-    </w:p>
-    <w:p>
-      <w:r>
-        <w:t>Make the haptic feedback work</w:t>
-      </w:r>
-    </w:p>
-    <w:p>
-      <w:r>
-        <w:t>Create a mask for the vision when teleporting.</w:t>
+      <w:r>
+        <w:t xml:space="preserve"> when teleporting.</w:t>
+      </w:r>
+    </w:p>
+    <w:p>
+      <w:r>
+        <w:t xml:space="preserve">1/1/2017 Fixed a mistake in the teleportation indicator. The </w:t>
+      </w:r>
+      <w:proofErr w:type="spellStart"/>
+      <w:r>
+        <w:t>lazerPOinter</w:t>
+      </w:r>
+      <w:proofErr w:type="spellEnd"/>
+      <w:r>
+        <w:t xml:space="preserve"> script was looking for extra conditions to indicate that the </w:t>
+      </w:r>
+      <w:proofErr w:type="spellStart"/>
+      <w:r>
+        <w:t>lazer</w:t>
+      </w:r>
+      <w:proofErr w:type="spellEnd"/>
+      <w:r>
+        <w:t xml:space="preserve"> was leaving the platform. In fact, the </w:t>
+      </w:r>
+      <w:proofErr w:type="spellStart"/>
+      <w:r>
+        <w:t>lazer</w:t>
+      </w:r>
+      <w:proofErr w:type="spellEnd"/>
+      <w:r>
+        <w:t xml:space="preserve"> was not leaving. I just took out the last conditions and it worked fine. Now you just have to check if there was a previous contact and whether the hit transform is null. If that happens, means that the </w:t>
+      </w:r>
+      <w:proofErr w:type="spellStart"/>
+      <w:r>
+        <w:t>lazer</w:t>
+      </w:r>
+      <w:proofErr w:type="spellEnd"/>
+      <w:r>
+        <w:t xml:space="preserve"> left the platform.</w:t>
+      </w:r>
+      <w:r>
+        <w:t xml:space="preserve"> </w:t>
+      </w:r>
+      <w:r>
+        <w:rPr>
+          <w:color w:val="FF0000"/>
+        </w:rPr>
+        <w:t>This is still not quite what I want because I need to check whether the platform is empty, but that is good enough for now.</w:t>
       </w:r>
     </w:p>
     <w:p>
@@ -57,7 +114,15 @@
     </w:p>
     <w:p>
       <w:r>
-        <w:t>12/23/2016 Fixed the fireball feel. Added the shield. Refactored the spells. Now we do not need SpellInfos.</w:t>
+        <w:t xml:space="preserve">12/23/2016 Fixed the fireball feel. Added the shield. Refactored the spells. Now we do not need </w:t>
+      </w:r>
+      <w:proofErr w:type="spellStart"/>
+      <w:r>
+        <w:t>SpellInfos</w:t>
+      </w:r>
+      <w:proofErr w:type="spellEnd"/>
+      <w:r>
+        <w:t>.</w:t>
       </w:r>
     </w:p>
     <w:p>
@@ -67,7 +132,23 @@
     </w:p>
     <w:p>
       <w:r>
-        <w:t>12/10/2016 Modified the Expandible class. Now spells will be thrown by the spellcaster instead of moving by themselves.</w:t>
+        <w:t xml:space="preserve">12/10/2016 Modified the </w:t>
+      </w:r>
+      <w:proofErr w:type="spellStart"/>
+      <w:r>
+        <w:t>Expandible</w:t>
+      </w:r>
+      <w:proofErr w:type="spellEnd"/>
+      <w:r>
+        <w:t xml:space="preserve"> class. Now spells will be thrown by the </w:t>
+      </w:r>
+      <w:proofErr w:type="spellStart"/>
+      <w:r>
+        <w:t>spellcaster</w:t>
+      </w:r>
+      <w:proofErr w:type="spellEnd"/>
+      <w:r>
+        <w:t xml:space="preserve"> instead of moving by themselves.</w:t>
       </w:r>
       <w:r>
         <w:t xml:space="preserve"> Fixed the state machine because you could not have spells in both hands. Added the fireball spell.</w:t>
@@ -78,7 +159,15 @@
         <w:t>12/3/2016 Changed the teleportation to the right touchpad press</w:t>
       </w:r>
       <w:r>
-        <w:t>. Added the state machine in Honovi. Now the state handles the input from the player.</w:t>
+        <w:t xml:space="preserve">. Added the state machine in </w:t>
+      </w:r>
+      <w:proofErr w:type="spellStart"/>
+      <w:r>
+        <w:t>Honovi</w:t>
+      </w:r>
+      <w:proofErr w:type="spellEnd"/>
+      <w:r>
+        <w:t>. Now the state handles the input from the player.</w:t>
       </w:r>
     </w:p>
     <w:p>
@@ -91,12 +180,21 @@
     </w:p>
     <w:p>
       <w:r>
+        <w:lastRenderedPageBreak/>
         <w:t xml:space="preserve">11/25/2016 Added the seal to the left hand to teleport. The seal has the pointer invisible to know when it touches something. </w:t>
       </w:r>
     </w:p>
     <w:p>
       <w:r>
-        <w:t>11/14/2016 Created a new class for Honovi that inherits from the</w:t>
+        <w:t xml:space="preserve">11/14/2016 Created a new class for </w:t>
+      </w:r>
+      <w:proofErr w:type="spellStart"/>
+      <w:r>
+        <w:t>Honovi</w:t>
+      </w:r>
+      <w:proofErr w:type="spellEnd"/>
+      <w:r>
+        <w:t xml:space="preserve"> that inherits from the</w:t>
       </w:r>
       <w:r>
         <w:t xml:space="preserve"> abstract class Character. The g</w:t>
@@ -118,14 +216,29 @@
     </w:p>
     <w:p>
       <w:r>
-        <w:lastRenderedPageBreak/>
         <w:t>11/11/2016</w:t>
       </w:r>
       <w:r>
         <w:t xml:space="preserve"> </w:t>
       </w:r>
       <w:r>
-        <w:t xml:space="preserve">Added the JSON File for Honovi and the IOManager that will send it to the player class, which will pass it to the character. </w:t>
+        <w:t xml:space="preserve">Added the JSON File for </w:t>
+      </w:r>
+      <w:proofErr w:type="spellStart"/>
+      <w:r>
+        <w:t>Honovi</w:t>
+      </w:r>
+      <w:proofErr w:type="spellEnd"/>
+      <w:r>
+        <w:t xml:space="preserve"> and the </w:t>
+      </w:r>
+      <w:proofErr w:type="spellStart"/>
+      <w:r>
+        <w:t>IOManager</w:t>
+      </w:r>
+      <w:proofErr w:type="spellEnd"/>
+      <w:r>
+        <w:t xml:space="preserve"> that will send it to the player class, which will pass it to the character. </w:t>
       </w:r>
     </w:p>
     <w:p>
@@ -153,7 +266,15 @@
         <w:t xml:space="preserve"> </w:t>
       </w:r>
       <w:r>
-        <w:t xml:space="preserve">I started the implementation of the Character class. It currently has dummy data with Honovi info. You have to call the class from Player. And implement the reactions. </w:t>
+        <w:t xml:space="preserve">I started the implementation of the Character class. It currently has dummy data with </w:t>
+      </w:r>
+      <w:proofErr w:type="spellStart"/>
+      <w:r>
+        <w:t>Honovi</w:t>
+      </w:r>
+      <w:proofErr w:type="spellEnd"/>
+      <w:r>
+        <w:t xml:space="preserve"> info. You have to call the class from Player. And implement the reactions. </w:t>
       </w:r>
     </w:p>
     <w:p/>
@@ -162,7 +283,15 @@
         <w:t xml:space="preserve">8/29/2016 </w:t>
       </w:r>
       <w:r>
-        <w:t>The Prototype of the game is teleporting using Raycast. Removed the ability to jump to avoid motion sickness.</w:t>
+        <w:t xml:space="preserve">The Prototype of the game is teleporting using </w:t>
+      </w:r>
+      <w:proofErr w:type="spellStart"/>
+      <w:r>
+        <w:t>Raycast</w:t>
+      </w:r>
+      <w:proofErr w:type="spellEnd"/>
+      <w:r>
+        <w:t>. Removed the ability to jump to avoid motion sickness.</w:t>
       </w:r>
       <w:r>
         <w:t xml:space="preserve"> Added the ability to throw balls.</w:t>

</xml_diff>

<commit_message>
the spell seal accepts only valid inputs
</commit_message>
<xml_diff>
--- a/Documentation/State.docx
+++ b/Documentation/State.docx
@@ -19,15 +19,7 @@
     </w:p>
     <w:p>
       <w:r>
-        <w:t xml:space="preserve">Add the script that will contain the logic of the </w:t>
-      </w:r>
-      <w:proofErr w:type="spellStart"/>
-      <w:r>
-        <w:t>honovi</w:t>
-      </w:r>
-      <w:proofErr w:type="spellEnd"/>
-      <w:r>
-        <w:t xml:space="preserve"> spell seal. Implement triggers creating different patterns, and spell creation when seal is finished.</w:t>
+        <w:t>Add the script that will contain the logic of the honovi spell seal. Implement triggers creating different patterns, and spell creation when seal is finished.</w:t>
       </w:r>
       <w:r>
         <w:t xml:space="preserve"> You also have to account for when other objects touch the seals or for when you have another spell in your hand. You should not be activating triggers if you have another spell in your hand.</w:t>
@@ -40,49 +32,20 @@
     </w:p>
     <w:p>
       <w:r>
-        <w:t>Create a mask for the vision</w:t>
+        <w:t>Create a mask for the vision when teleporting.</w:t>
+      </w:r>
+    </w:p>
+    <w:p>
+      <w:r>
+        <w:t xml:space="preserve">1/1/2017 </w:t>
+      </w:r>
+      <w:r>
+        <w:t xml:space="preserve">The spell Seal registers input only from the summoner’s hand and if it does not have a spell in it. </w:t>
       </w:r>
       <w:bookmarkStart w:id="0" w:name="_GoBack"/>
       <w:bookmarkEnd w:id="0"/>
       <w:r>
-        <w:t xml:space="preserve"> when teleporting.</w:t>
-      </w:r>
-    </w:p>
-    <w:p>
-      <w:r>
-        <w:t xml:space="preserve">1/1/2017 Fixed a mistake in the teleportation indicator. The </w:t>
-      </w:r>
-      <w:proofErr w:type="spellStart"/>
-      <w:r>
-        <w:t>lazerPOinter</w:t>
-      </w:r>
-      <w:proofErr w:type="spellEnd"/>
-      <w:r>
-        <w:t xml:space="preserve"> script was looking for extra conditions to indicate that the </w:t>
-      </w:r>
-      <w:proofErr w:type="spellStart"/>
-      <w:r>
-        <w:t>lazer</w:t>
-      </w:r>
-      <w:proofErr w:type="spellEnd"/>
-      <w:r>
-        <w:t xml:space="preserve"> was leaving the platform. In fact, the </w:t>
-      </w:r>
-      <w:proofErr w:type="spellStart"/>
-      <w:r>
-        <w:t>lazer</w:t>
-      </w:r>
-      <w:proofErr w:type="spellEnd"/>
-      <w:r>
-        <w:t xml:space="preserve"> was not leaving. I just took out the last conditions and it worked fine. Now you just have to check if there was a previous contact and whether the hit transform is null. If that happens, means that the </w:t>
-      </w:r>
-      <w:proofErr w:type="spellStart"/>
-      <w:r>
-        <w:t>lazer</w:t>
-      </w:r>
-      <w:proofErr w:type="spellEnd"/>
-      <w:r>
-        <w:t xml:space="preserve"> left the platform.</w:t>
+        <w:t>Fixed a mistake in the teleportation indicator. The lazerPOinter script was looking for extra conditions to indicate that the lazer was leaving the platform. In fact, the lazer was not leaving. I just took out the last conditions and it worked fine. Now you just have to check if there was a previous contact and whether the hit transform is null. If that happens, means that the lazer left the platform.</w:t>
       </w:r>
       <w:r>
         <w:t xml:space="preserve"> </w:t>
@@ -114,15 +77,7 @@
     </w:p>
     <w:p>
       <w:r>
-        <w:t xml:space="preserve">12/23/2016 Fixed the fireball feel. Added the shield. Refactored the spells. Now we do not need </w:t>
-      </w:r>
-      <w:proofErr w:type="spellStart"/>
-      <w:r>
-        <w:t>SpellInfos</w:t>
-      </w:r>
-      <w:proofErr w:type="spellEnd"/>
-      <w:r>
-        <w:t>.</w:t>
+        <w:t>12/23/2016 Fixed the fireball feel. Added the shield. Refactored the spells. Now we do not need SpellInfos.</w:t>
       </w:r>
     </w:p>
     <w:p>
@@ -132,23 +87,7 @@
     </w:p>
     <w:p>
       <w:r>
-        <w:t xml:space="preserve">12/10/2016 Modified the </w:t>
-      </w:r>
-      <w:proofErr w:type="spellStart"/>
-      <w:r>
-        <w:t>Expandible</w:t>
-      </w:r>
-      <w:proofErr w:type="spellEnd"/>
-      <w:r>
-        <w:t xml:space="preserve"> class. Now spells will be thrown by the </w:t>
-      </w:r>
-      <w:proofErr w:type="spellStart"/>
-      <w:r>
-        <w:t>spellcaster</w:t>
-      </w:r>
-      <w:proofErr w:type="spellEnd"/>
-      <w:r>
-        <w:t xml:space="preserve"> instead of moving by themselves.</w:t>
+        <w:t>12/10/2016 Modified the Expandible class. Now spells will be thrown by the spellcaster instead of moving by themselves.</w:t>
       </w:r>
       <w:r>
         <w:t xml:space="preserve"> Fixed the state machine because you could not have spells in both hands. Added the fireball spell.</w:t>
@@ -159,15 +98,7 @@
         <w:t>12/3/2016 Changed the teleportation to the right touchpad press</w:t>
       </w:r>
       <w:r>
-        <w:t xml:space="preserve">. Added the state machine in </w:t>
-      </w:r>
-      <w:proofErr w:type="spellStart"/>
-      <w:r>
-        <w:t>Honovi</w:t>
-      </w:r>
-      <w:proofErr w:type="spellEnd"/>
-      <w:r>
-        <w:t>. Now the state handles the input from the player.</w:t>
+        <w:t>. Added the state machine in Honovi. Now the state handles the input from the player.</w:t>
       </w:r>
     </w:p>
     <w:p>
@@ -186,15 +117,7 @@
     </w:p>
     <w:p>
       <w:r>
-        <w:t xml:space="preserve">11/14/2016 Created a new class for </w:t>
-      </w:r>
-      <w:proofErr w:type="spellStart"/>
-      <w:r>
-        <w:t>Honovi</w:t>
-      </w:r>
-      <w:proofErr w:type="spellEnd"/>
-      <w:r>
-        <w:t xml:space="preserve"> that inherits from the</w:t>
+        <w:t>11/14/2016 Created a new class for Honovi that inherits from the</w:t>
       </w:r>
       <w:r>
         <w:t xml:space="preserve"> abstract class Character. The g</w:t>
@@ -222,23 +145,7 @@
         <w:t xml:space="preserve"> </w:t>
       </w:r>
       <w:r>
-        <w:t xml:space="preserve">Added the JSON File for </w:t>
-      </w:r>
-      <w:proofErr w:type="spellStart"/>
-      <w:r>
-        <w:t>Honovi</w:t>
-      </w:r>
-      <w:proofErr w:type="spellEnd"/>
-      <w:r>
-        <w:t xml:space="preserve"> and the </w:t>
-      </w:r>
-      <w:proofErr w:type="spellStart"/>
-      <w:r>
-        <w:t>IOManager</w:t>
-      </w:r>
-      <w:proofErr w:type="spellEnd"/>
-      <w:r>
-        <w:t xml:space="preserve"> that will send it to the player class, which will pass it to the character. </w:t>
+        <w:t xml:space="preserve">Added the JSON File for Honovi and the IOManager that will send it to the player class, which will pass it to the character. </w:t>
       </w:r>
     </w:p>
     <w:p>
@@ -266,15 +173,7 @@
         <w:t xml:space="preserve"> </w:t>
       </w:r>
       <w:r>
-        <w:t xml:space="preserve">I started the implementation of the Character class. It currently has dummy data with </w:t>
-      </w:r>
-      <w:proofErr w:type="spellStart"/>
-      <w:r>
-        <w:t>Honovi</w:t>
-      </w:r>
-      <w:proofErr w:type="spellEnd"/>
-      <w:r>
-        <w:t xml:space="preserve"> info. You have to call the class from Player. And implement the reactions. </w:t>
+        <w:t xml:space="preserve">I started the implementation of the Character class. It currently has dummy data with Honovi info. You have to call the class from Player. And implement the reactions. </w:t>
       </w:r>
     </w:p>
     <w:p/>
@@ -283,15 +182,7 @@
         <w:t xml:space="preserve">8/29/2016 </w:t>
       </w:r>
       <w:r>
-        <w:t xml:space="preserve">The Prototype of the game is teleporting using </w:t>
-      </w:r>
-      <w:proofErr w:type="spellStart"/>
-      <w:r>
-        <w:t>Raycast</w:t>
-      </w:r>
-      <w:proofErr w:type="spellEnd"/>
-      <w:r>
-        <w:t>. Removed the ability to jump to avoid motion sickness.</w:t>
+        <w:t>The Prototype of the game is teleporting using Raycast. Removed the ability to jump to avoid motion sickness.</w:t>
       </w:r>
       <w:r>
         <w:t xml:space="preserve"> Added the ability to throw balls.</w:t>

</xml_diff>

<commit_message>
the spell seal recognizes a good and a bad combination
</commit_message>
<xml_diff>
--- a/Documentation/State.docx
+++ b/Documentation/State.docx
@@ -19,33 +19,84 @@
     </w:p>
     <w:p>
       <w:r>
-        <w:t>Add the script that will contain the logic of the honovi spell seal. Implement triggers creating different patterns, and spell creation when seal is finished.</w:t>
-      </w:r>
-      <w:r>
-        <w:t xml:space="preserve"> You also have to account for when other objects touch the seals or for when you have another spell in your hand. You should not be activating triggers if you have another spell in your hand.</w:t>
-      </w:r>
-    </w:p>
-    <w:p>
-      <w:r>
-        <w:t>Make the haptic feedback work</w:t>
-      </w:r>
-    </w:p>
-    <w:p>
-      <w:r>
-        <w:t>Create a mask for the vision when teleporting.</w:t>
-      </w:r>
-    </w:p>
-    <w:p>
-      <w:r>
-        <w:t xml:space="preserve">1/1/2017 </w:t>
-      </w:r>
-      <w:r>
-        <w:t xml:space="preserve">The spell Seal registers input only from the summoner’s hand and if it does not have a spell in it. </w:t>
+        <w:t xml:space="preserve">Create the </w:t>
+      </w:r>
+      <w:proofErr w:type="spellStart"/>
+      <w:r>
+        <w:t>ISummonable</w:t>
+      </w:r>
+      <w:proofErr w:type="spellEnd"/>
+      <w:r>
+        <w:t xml:space="preserve"> Spells</w:t>
       </w:r>
       <w:bookmarkStart w:id="0" w:name="_GoBack"/>
       <w:bookmarkEnd w:id="0"/>
-      <w:r>
-        <w:t>Fixed a mistake in the teleportation indicator. The lazerPOinter script was looking for extra conditions to indicate that the lazer was leaving the platform. In fact, the lazer was not leaving. I just took out the last conditions and it worked fine. Now you just have to check if there was a previous contact and whether the hit transform is null. If that happens, means that the lazer left the platform.</w:t>
+    </w:p>
+    <w:p>
+      <w:r>
+        <w:t>Make the haptic feedback work</w:t>
+      </w:r>
+    </w:p>
+    <w:p>
+      <w:r>
+        <w:t>Create a mask for the vision when teleporting.</w:t>
+      </w:r>
+    </w:p>
+    <w:p/>
+    <w:p>
+      <w:r>
+        <w:t>1/2/2016 The seal recognizes when the player selected a valid pattern and after all that validation destroys the spell seal.</w:t>
+      </w:r>
+    </w:p>
+    <w:p>
+      <w:r>
+        <w:t xml:space="preserve">1/1/2017 </w:t>
+      </w:r>
+      <w:r>
+        <w:t xml:space="preserve">The spell Seal registers input only from the </w:t>
+      </w:r>
+      <w:proofErr w:type="spellStart"/>
+      <w:r>
+        <w:t>summoner’s</w:t>
+      </w:r>
+      <w:proofErr w:type="spellEnd"/>
+      <w:r>
+        <w:t xml:space="preserve"> hand and if it does not have a spell in it. </w:t>
+      </w:r>
+      <w:r>
+        <w:t xml:space="preserve">Fixed a mistake in the teleportation indicator. The </w:t>
+      </w:r>
+      <w:proofErr w:type="spellStart"/>
+      <w:r>
+        <w:t>lazerPOinter</w:t>
+      </w:r>
+      <w:proofErr w:type="spellEnd"/>
+      <w:r>
+        <w:t xml:space="preserve"> script was looking for extra conditions to indicate that the </w:t>
+      </w:r>
+      <w:proofErr w:type="spellStart"/>
+      <w:r>
+        <w:t>lazer</w:t>
+      </w:r>
+      <w:proofErr w:type="spellEnd"/>
+      <w:r>
+        <w:t xml:space="preserve"> was leaving the platform. In fact, the </w:t>
+      </w:r>
+      <w:proofErr w:type="spellStart"/>
+      <w:r>
+        <w:t>lazer</w:t>
+      </w:r>
+      <w:proofErr w:type="spellEnd"/>
+      <w:r>
+        <w:t xml:space="preserve"> was not leaving. I just took out the last conditions and it worked fine. Now you just have to check if there was a previous contact and whether the hit transform is null. If that happens, means that the </w:t>
+      </w:r>
+      <w:proofErr w:type="spellStart"/>
+      <w:r>
+        <w:t>lazer</w:t>
+      </w:r>
+      <w:proofErr w:type="spellEnd"/>
+      <w:r>
+        <w:t xml:space="preserve"> left the platform.</w:t>
       </w:r>
       <w:r>
         <w:t xml:space="preserve"> </w:t>
@@ -77,7 +128,15 @@
     </w:p>
     <w:p>
       <w:r>
-        <w:t>12/23/2016 Fixed the fireball feel. Added the shield. Refactored the spells. Now we do not need SpellInfos.</w:t>
+        <w:t xml:space="preserve">12/23/2016 Fixed the fireball feel. Added the shield. Refactored the spells. Now we do not need </w:t>
+      </w:r>
+      <w:proofErr w:type="spellStart"/>
+      <w:r>
+        <w:t>SpellInfos</w:t>
+      </w:r>
+      <w:proofErr w:type="spellEnd"/>
+      <w:r>
+        <w:t>.</w:t>
       </w:r>
     </w:p>
     <w:p>
@@ -87,7 +146,23 @@
     </w:p>
     <w:p>
       <w:r>
-        <w:t>12/10/2016 Modified the Expandible class. Now spells will be thrown by the spellcaster instead of moving by themselves.</w:t>
+        <w:t xml:space="preserve">12/10/2016 Modified the </w:t>
+      </w:r>
+      <w:proofErr w:type="spellStart"/>
+      <w:r>
+        <w:t>Expandible</w:t>
+      </w:r>
+      <w:proofErr w:type="spellEnd"/>
+      <w:r>
+        <w:t xml:space="preserve"> class. Now spells will be thrown by the </w:t>
+      </w:r>
+      <w:proofErr w:type="spellStart"/>
+      <w:r>
+        <w:t>spellcaster</w:t>
+      </w:r>
+      <w:proofErr w:type="spellEnd"/>
+      <w:r>
+        <w:t xml:space="preserve"> instead of moving by themselves.</w:t>
       </w:r>
       <w:r>
         <w:t xml:space="preserve"> Fixed the state machine because you could not have spells in both hands. Added the fireball spell.</w:t>
@@ -98,7 +173,15 @@
         <w:t>12/3/2016 Changed the teleportation to the right touchpad press</w:t>
       </w:r>
       <w:r>
-        <w:t>. Added the state machine in Honovi. Now the state handles the input from the player.</w:t>
+        <w:t xml:space="preserve">. Added the state machine in </w:t>
+      </w:r>
+      <w:proofErr w:type="spellStart"/>
+      <w:r>
+        <w:t>Honovi</w:t>
+      </w:r>
+      <w:proofErr w:type="spellEnd"/>
+      <w:r>
+        <w:t>. Now the state handles the input from the player.</w:t>
       </w:r>
     </w:p>
     <w:p>
@@ -117,7 +200,15 @@
     </w:p>
     <w:p>
       <w:r>
-        <w:t>11/14/2016 Created a new class for Honovi that inherits from the</w:t>
+        <w:t xml:space="preserve">11/14/2016 Created a new class for </w:t>
+      </w:r>
+      <w:proofErr w:type="spellStart"/>
+      <w:r>
+        <w:t>Honovi</w:t>
+      </w:r>
+      <w:proofErr w:type="spellEnd"/>
+      <w:r>
+        <w:t xml:space="preserve"> that inherits from the</w:t>
       </w:r>
       <w:r>
         <w:t xml:space="preserve"> abstract class Character. The g</w:t>
@@ -145,7 +236,23 @@
         <w:t xml:space="preserve"> </w:t>
       </w:r>
       <w:r>
-        <w:t xml:space="preserve">Added the JSON File for Honovi and the IOManager that will send it to the player class, which will pass it to the character. </w:t>
+        <w:t xml:space="preserve">Added the JSON File for </w:t>
+      </w:r>
+      <w:proofErr w:type="spellStart"/>
+      <w:r>
+        <w:t>Honovi</w:t>
+      </w:r>
+      <w:proofErr w:type="spellEnd"/>
+      <w:r>
+        <w:t xml:space="preserve"> and the </w:t>
+      </w:r>
+      <w:proofErr w:type="spellStart"/>
+      <w:r>
+        <w:t>IOManager</w:t>
+      </w:r>
+      <w:proofErr w:type="spellEnd"/>
+      <w:r>
+        <w:t xml:space="preserve"> that will send it to the player class, which will pass it to the character. </w:t>
       </w:r>
     </w:p>
     <w:p>
@@ -173,7 +280,15 @@
         <w:t xml:space="preserve"> </w:t>
       </w:r>
       <w:r>
-        <w:t xml:space="preserve">I started the implementation of the Character class. It currently has dummy data with Honovi info. You have to call the class from Player. And implement the reactions. </w:t>
+        <w:t xml:space="preserve">I started the implementation of the Character class. It currently has dummy data with </w:t>
+      </w:r>
+      <w:proofErr w:type="spellStart"/>
+      <w:r>
+        <w:t>Honovi</w:t>
+      </w:r>
+      <w:proofErr w:type="spellEnd"/>
+      <w:r>
+        <w:t xml:space="preserve"> info. You have to call the class from Player. And implement the reactions. </w:t>
       </w:r>
     </w:p>
     <w:p/>
@@ -182,7 +297,15 @@
         <w:t xml:space="preserve">8/29/2016 </w:t>
       </w:r>
       <w:r>
-        <w:t>The Prototype of the game is teleporting using Raycast. Removed the ability to jump to avoid motion sickness.</w:t>
+        <w:t xml:space="preserve">The Prototype of the game is teleporting using </w:t>
+      </w:r>
+      <w:proofErr w:type="spellStart"/>
+      <w:r>
+        <w:t>Raycast</w:t>
+      </w:r>
+      <w:proofErr w:type="spellEnd"/>
+      <w:r>
+        <w:t>. Removed the ability to jump to avoid motion sickness.</w:t>
       </w:r>
       <w:r>
         <w:t xml:space="preserve"> Added the ability to throw balls.</w:t>

</xml_diff>

<commit_message>
added the falling ball but still polishing
</commit_message>
<xml_diff>
--- a/Documentation/State.docx
+++ b/Documentation/State.docx
@@ -19,21 +19,165 @@
     </w:p>
     <w:p>
       <w:r>
-        <w:t xml:space="preserve">Create the </w:t>
-      </w:r>
-      <w:proofErr w:type="spellStart"/>
-      <w:r>
-        <w:t>ISummonable</w:t>
-      </w:r>
-      <w:proofErr w:type="spellEnd"/>
-      <w:r>
-        <w:t xml:space="preserve"> Spells</w:t>
+        <w:t>Make the particle effect show in the hitting point</w:t>
+      </w:r>
+    </w:p>
+    <w:p>
+      <w:r>
+        <w:t>Add the referee and get the position of the enemy from the rederee.</w:t>
       </w:r>
       <w:bookmarkStart w:id="0" w:name="_GoBack"/>
       <w:bookmarkEnd w:id="0"/>
     </w:p>
     <w:p>
       <w:r>
+        <w:t>Create the ISummonable Spells</w:t>
+      </w:r>
+      <w:r>
+        <w:t>:</w:t>
+      </w:r>
+    </w:p>
+    <w:p>
+      <w:pPr>
+        <w:pStyle w:val="ListParagraph"/>
+        <w:numPr>
+          <w:ilvl w:val="0"/>
+          <w:numId w:val="1"/>
+        </w:numPr>
+        <w:spacing w:after="0" w:line="240" w:lineRule="auto"/>
+        <w:rPr>
+          <w:rFonts w:ascii="Times New Roman" w:eastAsia="Times New Roman" w:hAnsi="Times New Roman" w:cs="Times New Roman"/>
+          <w:sz w:val="24"/>
+          <w:szCs w:val="24"/>
+        </w:rPr>
+      </w:pPr>
+      <w:r>
+        <w:rPr>
+          <w:rFonts w:ascii="Arial" w:eastAsia="Times New Roman" w:hAnsi="Arial" w:cs="Arial"/>
+          <w:color w:val="000000"/>
+        </w:rPr>
+        <w:t>Skulls will attack you from the sides (2 skulls)</w:t>
+      </w:r>
+      <w:r>
+        <w:rPr>
+          <w:rFonts w:ascii="Arial" w:eastAsia="Times New Roman" w:hAnsi="Arial" w:cs="Arial"/>
+          <w:color w:val="000000"/>
+        </w:rPr>
+        <w:t xml:space="preserve"> 1</w:t>
+      </w:r>
+    </w:p>
+    <w:p>
+      <w:pPr>
+        <w:pStyle w:val="ListParagraph"/>
+        <w:numPr>
+          <w:ilvl w:val="0"/>
+          <w:numId w:val="1"/>
+        </w:numPr>
+        <w:spacing w:after="0" w:line="240" w:lineRule="auto"/>
+        <w:rPr>
+          <w:rFonts w:ascii="Times New Roman" w:eastAsia="Times New Roman" w:hAnsi="Times New Roman" w:cs="Times New Roman"/>
+          <w:sz w:val="24"/>
+          <w:szCs w:val="24"/>
+        </w:rPr>
+      </w:pPr>
+      <w:r>
+        <w:rPr>
+          <w:rFonts w:ascii="Arial" w:eastAsia="Times New Roman" w:hAnsi="Arial" w:cs="Arial"/>
+          <w:color w:val="000000"/>
+        </w:rPr>
+        <w:t>Death will attack enemy with a Scythe</w:t>
+      </w:r>
+      <w:r>
+        <w:rPr>
+          <w:rFonts w:ascii="Arial" w:eastAsia="Times New Roman" w:hAnsi="Arial" w:cs="Arial"/>
+          <w:color w:val="000000"/>
+        </w:rPr>
+        <w:t xml:space="preserve"> 4</w:t>
+      </w:r>
+    </w:p>
+    <w:p>
+      <w:pPr>
+        <w:pStyle w:val="ListParagraph"/>
+        <w:numPr>
+          <w:ilvl w:val="0"/>
+          <w:numId w:val="1"/>
+        </w:numPr>
+        <w:spacing w:after="0" w:line="240" w:lineRule="auto"/>
+        <w:rPr>
+          <w:rFonts w:ascii="Times New Roman" w:eastAsia="Times New Roman" w:hAnsi="Times New Roman" w:cs="Times New Roman"/>
+          <w:sz w:val="24"/>
+          <w:szCs w:val="24"/>
+        </w:rPr>
+      </w:pPr>
+      <w:r>
+        <w:rPr>
+          <w:rFonts w:ascii="Arial" w:eastAsia="Times New Roman" w:hAnsi="Arial" w:cs="Arial"/>
+          <w:color w:val="000000"/>
+        </w:rPr>
+        <w:t>Increase Strength</w:t>
+      </w:r>
+      <w:r>
+        <w:rPr>
+          <w:rFonts w:ascii="Arial" w:eastAsia="Times New Roman" w:hAnsi="Arial" w:cs="Arial"/>
+          <w:color w:val="000000"/>
+        </w:rPr>
+        <w:t xml:space="preserve"> 2</w:t>
+      </w:r>
+    </w:p>
+    <w:p>
+      <w:pPr>
+        <w:pStyle w:val="ListParagraph"/>
+        <w:numPr>
+          <w:ilvl w:val="0"/>
+          <w:numId w:val="1"/>
+        </w:numPr>
+        <w:spacing w:after="0" w:line="240" w:lineRule="auto"/>
+        <w:rPr>
+          <w:rFonts w:ascii="Times New Roman" w:eastAsia="Times New Roman" w:hAnsi="Times New Roman" w:cs="Times New Roman"/>
+          <w:sz w:val="24"/>
+          <w:szCs w:val="24"/>
+        </w:rPr>
+      </w:pPr>
+      <w:r>
+        <w:rPr>
+          <w:rFonts w:ascii="Arial" w:eastAsia="Times New Roman" w:hAnsi="Arial" w:cs="Arial"/>
+          <w:color w:val="000000"/>
+        </w:rPr>
+        <w:t>Weaken the Enemy</w:t>
+      </w:r>
+      <w:r>
+        <w:rPr>
+          <w:rFonts w:ascii="Arial" w:eastAsia="Times New Roman" w:hAnsi="Arial" w:cs="Arial"/>
+          <w:color w:val="000000"/>
+        </w:rPr>
+        <w:t xml:space="preserve"> 5</w:t>
+      </w:r>
+    </w:p>
+    <w:p>
+      <w:pPr>
+        <w:pStyle w:val="ListParagraph"/>
+        <w:numPr>
+          <w:ilvl w:val="0"/>
+          <w:numId w:val="1"/>
+        </w:numPr>
+      </w:pPr>
+      <w:r>
+        <w:rPr>
+          <w:rFonts w:ascii="Arial" w:eastAsia="Times New Roman" w:hAnsi="Arial" w:cs="Arial"/>
+          <w:color w:val="000000"/>
+        </w:rPr>
+        <w:t>Creates a force field</w:t>
+      </w:r>
+      <w:r>
+        <w:rPr>
+          <w:rFonts w:ascii="Arial" w:eastAsia="Times New Roman" w:hAnsi="Arial" w:cs="Arial"/>
+          <w:color w:val="000000"/>
+        </w:rPr>
+        <w:t xml:space="preserve"> 3</w:t>
+      </w:r>
+    </w:p>
+    <w:p>
+      <w:r>
         <w:t>Make the haptic feedback work</w:t>
       </w:r>
     </w:p>
@@ -42,270 +186,165 @@
         <w:t>Create a mask for the vision when teleporting.</w:t>
       </w:r>
     </w:p>
+    <w:p>
+      <w:r>
+        <w:t>1/8/2017 The seal has a valid combination that creates a falling ball which explodes and shows a particle effect.</w:t>
+      </w:r>
+      <w:r>
+        <w:t xml:space="preserve"> Made the spell seal closer.</w:t>
+      </w:r>
+    </w:p>
+    <w:p>
+      <w:r>
+        <w:t>1/2/2016 The seal recognizes when the player selected a valid pattern and after all that validation destroys the spell seal.</w:t>
+      </w:r>
+    </w:p>
+    <w:p>
+      <w:r>
+        <w:t xml:space="preserve">1/1/2017 </w:t>
+      </w:r>
+      <w:r>
+        <w:t xml:space="preserve">The spell Seal registers input only from the summoner’s hand and if it does not have a spell in it. </w:t>
+      </w:r>
+      <w:r>
+        <w:t>Fixed a mistake in the teleportation indicator. The lazerPOinter script was looking for extra conditions to indicate that the lazer was leaving the platform. In fact, the lazer was not leaving. I just took out the last conditions and it worked fine. Now you just have to check if there was a previous contact and whether the hit transform is null. If that happens, means that the lazer left the platform.</w:t>
+      </w:r>
+      <w:r>
+        <w:t xml:space="preserve"> </w:t>
+      </w:r>
+      <w:r>
+        <w:rPr>
+          <w:color w:val="FF0000"/>
+        </w:rPr>
+        <w:t>This is still not quite what I want because I need to check whether the platform is empty, but that is good enough for now.</w:t>
+      </w:r>
+    </w:p>
+    <w:p>
+      <w:r>
+        <w:t>12/30/2016 Modified the way the spell seal was created. Now I am using less expensive triggers and shapes. The symbols call the spell Seal script when the player touches them. I am using delegates and events for this.</w:t>
+      </w:r>
+    </w:p>
+    <w:p>
+      <w:r>
+        <w:t xml:space="preserve">12/29/2016 Modified the way the spell seals are going to work. Now they are independent from the character, they disappear after 8 seconds, </w:t>
+      </w:r>
+      <w:r>
+        <w:t>they will have a list of states that will define what sequence of elements are valid.</w:t>
+      </w:r>
+    </w:p>
+    <w:p>
+      <w:r>
+        <w:t>12/26/2016 Started adding the spell seal. This seal will be used to cast different spells.</w:t>
+      </w:r>
+    </w:p>
+    <w:p>
+      <w:r>
+        <w:t>12/23/2016 Fixed the fireball feel. Added the shield. Refactored the spells. Now we do not need SpellInfos.</w:t>
+      </w:r>
+    </w:p>
+    <w:p>
+      <w:r>
+        <w:t>12/11/2016 The fireball is not going in the right direction. I adjusted the timing and speed.</w:t>
+      </w:r>
+    </w:p>
+    <w:p>
+      <w:r>
+        <w:lastRenderedPageBreak/>
+        <w:t>12/10/2016 Modified the Expandible class. Now spells will be thrown by the spellcaster instead of moving by themselves.</w:t>
+      </w:r>
+      <w:r>
+        <w:t xml:space="preserve"> Fixed the state machine because you could not have spells in both hands. Added the fireball spell.</w:t>
+      </w:r>
+    </w:p>
+    <w:p>
+      <w:r>
+        <w:t>12/3/2016 Changed the teleportation to the right touchpad press</w:t>
+      </w:r>
+      <w:r>
+        <w:t>. Added the state machine in Honovi. Now the state handles the input from the player.</w:t>
+      </w:r>
+    </w:p>
+    <w:p>
+      <w:r>
+        <w:t>11/26/2016 You have to create a particle effect for the platform that is the target of the teleportation. Make the particle effect disappear if the pointer leaves the platform. Make the seal active if you press the grip.</w:t>
+      </w:r>
+      <w:r>
+        <w:t xml:space="preserve"> Shows a trail of particles when teleporting. Throws spells that wait until you release the trigger to move.</w:t>
+      </w:r>
+    </w:p>
+    <w:p>
+      <w:r>
+        <w:t xml:space="preserve">11/25/2016 Added the seal to the left hand to teleport. The seal has the pointer invisible to know when it touches something. </w:t>
+      </w:r>
+    </w:p>
+    <w:p>
+      <w:r>
+        <w:t>11/14/2016 Created a new class for Honovi that inherits from the</w:t>
+      </w:r>
+      <w:r>
+        <w:t xml:space="preserve"> abstract class Character. The g</w:t>
+      </w:r>
+      <w:r>
+        <w:t>ame is still working.</w:t>
+      </w:r>
+    </w:p>
+    <w:p>
+      <w:r>
+        <w:t>11/12/2016</w:t>
+      </w:r>
+      <w:r>
+        <w:t xml:space="preserve"> </w:t>
+      </w:r>
+      <w:r>
+        <w:t>I positioned the hands properly and rotated them.</w:t>
+      </w:r>
+    </w:p>
+    <w:p>
+      <w:r>
+        <w:t>11/11/2016</w:t>
+      </w:r>
+      <w:r>
+        <w:t xml:space="preserve"> </w:t>
+      </w:r>
+      <w:r>
+        <w:t xml:space="preserve">Added the JSON File for Honovi and the IOManager that will send it to the player class, which will pass it to the character. </w:t>
+      </w:r>
+    </w:p>
+    <w:p>
+      <w:r>
+        <w:t>11/7/2016</w:t>
+      </w:r>
+      <w:r>
+        <w:t xml:space="preserve"> </w:t>
+      </w:r>
+      <w:r>
+        <w:t>Added the character script and call him from player. The hand</w:t>
+      </w:r>
+      <w:r>
+        <w:t>s</w:t>
+      </w:r>
+      <w:r>
+        <w:t xml:space="preserve"> are uploaded at runtime.</w:t>
+      </w:r>
+    </w:p>
+    <w:p>
+      <w:r>
+        <w:t>11/5/2016</w:t>
+      </w:r>
+      <w:r>
+        <w:t xml:space="preserve"> </w:t>
+      </w:r>
+      <w:r>
+        <w:t xml:space="preserve">I started the implementation of the Character class. It currently has dummy data with Honovi info. You have to call the class from Player. And implement the reactions. </w:t>
+      </w:r>
+    </w:p>
     <w:p/>
     <w:p>
       <w:r>
-        <w:t>1/2/2016 The seal recognizes when the player selected a valid pattern and after all that validation destroys the spell seal.</w:t>
-      </w:r>
-    </w:p>
-    <w:p>
-      <w:r>
-        <w:t xml:space="preserve">1/1/2017 </w:t>
-      </w:r>
-      <w:r>
-        <w:t xml:space="preserve">The spell Seal registers input only from the </w:t>
-      </w:r>
-      <w:proofErr w:type="spellStart"/>
-      <w:r>
-        <w:t>summoner’s</w:t>
-      </w:r>
-      <w:proofErr w:type="spellEnd"/>
-      <w:r>
-        <w:t xml:space="preserve"> hand and if it does not have a spell in it. </w:t>
-      </w:r>
-      <w:r>
-        <w:t xml:space="preserve">Fixed a mistake in the teleportation indicator. The </w:t>
-      </w:r>
-      <w:proofErr w:type="spellStart"/>
-      <w:r>
-        <w:t>lazerPOinter</w:t>
-      </w:r>
-      <w:proofErr w:type="spellEnd"/>
-      <w:r>
-        <w:t xml:space="preserve"> script was looking for extra conditions to indicate that the </w:t>
-      </w:r>
-      <w:proofErr w:type="spellStart"/>
-      <w:r>
-        <w:t>lazer</w:t>
-      </w:r>
-      <w:proofErr w:type="spellEnd"/>
-      <w:r>
-        <w:t xml:space="preserve"> was leaving the platform. In fact, the </w:t>
-      </w:r>
-      <w:proofErr w:type="spellStart"/>
-      <w:r>
-        <w:t>lazer</w:t>
-      </w:r>
-      <w:proofErr w:type="spellEnd"/>
-      <w:r>
-        <w:t xml:space="preserve"> was not leaving. I just took out the last conditions and it worked fine. Now you just have to check if there was a previous contact and whether the hit transform is null. If that happens, means that the </w:t>
-      </w:r>
-      <w:proofErr w:type="spellStart"/>
-      <w:r>
-        <w:t>lazer</w:t>
-      </w:r>
-      <w:proofErr w:type="spellEnd"/>
-      <w:r>
-        <w:t xml:space="preserve"> left the platform.</w:t>
-      </w:r>
-      <w:r>
-        <w:t xml:space="preserve"> </w:t>
-      </w:r>
-      <w:r>
-        <w:rPr>
-          <w:color w:val="FF0000"/>
-        </w:rPr>
-        <w:t>This is still not quite what I want because I need to check whether the platform is empty, but that is good enough for now.</w:t>
-      </w:r>
-    </w:p>
-    <w:p>
-      <w:r>
-        <w:t>12/30/2016 Modified the way the spell seal was created. Now I am using less expensive triggers and shapes. The symbols call the spell Seal script when the player touches them. I am using delegates and events for this.</w:t>
-      </w:r>
-    </w:p>
-    <w:p>
-      <w:r>
-        <w:t xml:space="preserve">12/29/2016 Modified the way the spell seals are going to work. Now they are independent from the character, they disappear after 8 seconds, </w:t>
-      </w:r>
-      <w:r>
-        <w:t>they will have a list of states that will define what sequence of elements are valid.</w:t>
-      </w:r>
-    </w:p>
-    <w:p>
-      <w:r>
-        <w:t>12/26/2016 Started adding the spell seal. This seal will be used to cast different spells.</w:t>
-      </w:r>
-    </w:p>
-    <w:p>
-      <w:r>
-        <w:t xml:space="preserve">12/23/2016 Fixed the fireball feel. Added the shield. Refactored the spells. Now we do not need </w:t>
-      </w:r>
-      <w:proofErr w:type="spellStart"/>
-      <w:r>
-        <w:t>SpellInfos</w:t>
-      </w:r>
-      <w:proofErr w:type="spellEnd"/>
-      <w:r>
-        <w:t>.</w:t>
-      </w:r>
-    </w:p>
-    <w:p>
-      <w:r>
-        <w:t>12/11/2016 The fireball is not going in the right direction. I adjusted the timing and speed.</w:t>
-      </w:r>
-    </w:p>
-    <w:p>
-      <w:r>
-        <w:t xml:space="preserve">12/10/2016 Modified the </w:t>
-      </w:r>
-      <w:proofErr w:type="spellStart"/>
-      <w:r>
-        <w:t>Expandible</w:t>
-      </w:r>
-      <w:proofErr w:type="spellEnd"/>
-      <w:r>
-        <w:t xml:space="preserve"> class. Now spells will be thrown by the </w:t>
-      </w:r>
-      <w:proofErr w:type="spellStart"/>
-      <w:r>
-        <w:t>spellcaster</w:t>
-      </w:r>
-      <w:proofErr w:type="spellEnd"/>
-      <w:r>
-        <w:t xml:space="preserve"> instead of moving by themselves.</w:t>
-      </w:r>
-      <w:r>
-        <w:t xml:space="preserve"> Fixed the state machine because you could not have spells in both hands. Added the fireball spell.</w:t>
-      </w:r>
-    </w:p>
-    <w:p>
-      <w:r>
-        <w:t>12/3/2016 Changed the teleportation to the right touchpad press</w:t>
-      </w:r>
-      <w:r>
-        <w:t xml:space="preserve">. Added the state machine in </w:t>
-      </w:r>
-      <w:proofErr w:type="spellStart"/>
-      <w:r>
-        <w:t>Honovi</w:t>
-      </w:r>
-      <w:proofErr w:type="spellEnd"/>
-      <w:r>
-        <w:t>. Now the state handles the input from the player.</w:t>
-      </w:r>
-    </w:p>
-    <w:p>
-      <w:r>
-        <w:t>11/26/2016 You have to create a particle effect for the platform that is the target of the teleportation. Make the particle effect disappear if the pointer leaves the platform. Make the seal active if you press the grip.</w:t>
-      </w:r>
-      <w:r>
-        <w:t xml:space="preserve"> Shows a trail of particles when teleporting. Throws spells that wait until you release the trigger to move.</w:t>
-      </w:r>
-    </w:p>
-    <w:p>
-      <w:r>
-        <w:lastRenderedPageBreak/>
-        <w:t xml:space="preserve">11/25/2016 Added the seal to the left hand to teleport. The seal has the pointer invisible to know when it touches something. </w:t>
-      </w:r>
-    </w:p>
-    <w:p>
-      <w:r>
-        <w:t xml:space="preserve">11/14/2016 Created a new class for </w:t>
-      </w:r>
-      <w:proofErr w:type="spellStart"/>
-      <w:r>
-        <w:t>Honovi</w:t>
-      </w:r>
-      <w:proofErr w:type="spellEnd"/>
-      <w:r>
-        <w:t xml:space="preserve"> that inherits from the</w:t>
-      </w:r>
-      <w:r>
-        <w:t xml:space="preserve"> abstract class Character. The g</w:t>
-      </w:r>
-      <w:r>
-        <w:t>ame is still working.</w:t>
-      </w:r>
-    </w:p>
-    <w:p>
-      <w:r>
-        <w:t>11/12/2016</w:t>
-      </w:r>
-      <w:r>
-        <w:t xml:space="preserve"> </w:t>
-      </w:r>
-      <w:r>
-        <w:t>I positioned the hands properly and rotated them.</w:t>
-      </w:r>
-    </w:p>
-    <w:p>
-      <w:r>
-        <w:t>11/11/2016</w:t>
-      </w:r>
-      <w:r>
-        <w:t xml:space="preserve"> </w:t>
-      </w:r>
-      <w:r>
-        <w:t xml:space="preserve">Added the JSON File for </w:t>
-      </w:r>
-      <w:proofErr w:type="spellStart"/>
-      <w:r>
-        <w:t>Honovi</w:t>
-      </w:r>
-      <w:proofErr w:type="spellEnd"/>
-      <w:r>
-        <w:t xml:space="preserve"> and the </w:t>
-      </w:r>
-      <w:proofErr w:type="spellStart"/>
-      <w:r>
-        <w:t>IOManager</w:t>
-      </w:r>
-      <w:proofErr w:type="spellEnd"/>
-      <w:r>
-        <w:t xml:space="preserve"> that will send it to the player class, which will pass it to the character. </w:t>
-      </w:r>
-    </w:p>
-    <w:p>
-      <w:r>
-        <w:t>11/7/2016</w:t>
-      </w:r>
-      <w:r>
-        <w:t xml:space="preserve"> </w:t>
-      </w:r>
-      <w:r>
-        <w:t>Added the character script and call him from player. The hand</w:t>
-      </w:r>
-      <w:r>
-        <w:t>s</w:t>
-      </w:r>
-      <w:r>
-        <w:t xml:space="preserve"> are uploaded at runtime.</w:t>
-      </w:r>
-    </w:p>
-    <w:p>
-      <w:r>
-        <w:t>11/5/2016</w:t>
-      </w:r>
-      <w:r>
-        <w:t xml:space="preserve"> </w:t>
-      </w:r>
-      <w:r>
-        <w:t xml:space="preserve">I started the implementation of the Character class. It currently has dummy data with </w:t>
-      </w:r>
-      <w:proofErr w:type="spellStart"/>
-      <w:r>
-        <w:t>Honovi</w:t>
-      </w:r>
-      <w:proofErr w:type="spellEnd"/>
-      <w:r>
-        <w:t xml:space="preserve"> info. You have to call the class from Player. And implement the reactions. </w:t>
-      </w:r>
-    </w:p>
-    <w:p/>
-    <w:p>
-      <w:r>
         <w:t xml:space="preserve">8/29/2016 </w:t>
       </w:r>
       <w:r>
-        <w:t xml:space="preserve">The Prototype of the game is teleporting using </w:t>
-      </w:r>
-      <w:proofErr w:type="spellStart"/>
-      <w:r>
-        <w:t>Raycast</w:t>
-      </w:r>
-      <w:proofErr w:type="spellEnd"/>
-      <w:r>
-        <w:t>. Removed the ability to jump to avoid motion sickness.</w:t>
+        <w:t>The Prototype of the game is teleporting using Raycast. Removed the ability to jump to avoid motion sickness.</w:t>
       </w:r>
       <w:r>
         <w:t xml:space="preserve"> Added the ability to throw balls.</w:t>
@@ -332,6 +371,100 @@
     </w:sectPr>
   </w:body>
 </w:document>
+</file>
+
+<file path=word/numbering.xml><?xml version="1.0" encoding="utf-8"?>
+<w:numbering xmlns:wpc="http://schemas.microsoft.com/office/word/2010/wordprocessingCanvas" xmlns:cx="http://schemas.microsoft.com/office/drawing/2014/chartex" xmlns:cx1="http://schemas.microsoft.com/office/drawing/2015/9/8/chartex" xmlns:cx2="http://schemas.microsoft.com/office/drawing/2015/10/21/chartex" xmlns:mc="http://schemas.openxmlformats.org/markup-compatibility/2006" xmlns:o="urn:schemas-microsoft-com:office:office" xmlns:r="http://schemas.openxmlformats.org/officeDocument/2006/relationships" xmlns:m="http://schemas.openxmlformats.org/officeDocument/2006/math" xmlns:v="urn:schemas-microsoft-com:vml" xmlns:wp14="http://schemas.microsoft.com/office/word/2010/wordprocessingDrawing" xmlns:wp="http://schemas.openxmlformats.org/drawingml/2006/wordprocessingDrawing" xmlns:w10="urn:schemas-microsoft-com:office:word" xmlns:w="http://schemas.openxmlformats.org/wordprocessingml/2006/main" xmlns:w14="http://schemas.microsoft.com/office/word/2010/wordml" xmlns:w15="http://schemas.microsoft.com/office/word/2012/wordml" xmlns:w16se="http://schemas.microsoft.com/office/word/2015/wordml/symex" xmlns:wpg="http://schemas.microsoft.com/office/word/2010/wordprocessingGroup" xmlns:wpi="http://schemas.microsoft.com/office/word/2010/wordprocessingInk" xmlns:wne="http://schemas.microsoft.com/office/word/2006/wordml" xmlns:wps="http://schemas.microsoft.com/office/word/2010/wordprocessingShape" mc:Ignorable="w14 w15 w16se wp14">
+  <w:abstractNum w:abstractNumId="0" w15:restartNumberingAfterBreak="0">
+    <w:nsid w:val="6B195CF6"/>
+    <w:multiLevelType w:val="hybridMultilevel"/>
+    <w:tmpl w:val="27ECDD24"/>
+    <w:lvl w:ilvl="0" w:tplc="0409000F">
+      <w:start w:val="1"/>
+      <w:numFmt w:val="decimal"/>
+      <w:lvlText w:val="%1."/>
+      <w:lvlJc w:val="left"/>
+      <w:pPr>
+        <w:ind w:left="720" w:hanging="360"/>
+      </w:pPr>
+    </w:lvl>
+    <w:lvl w:ilvl="1" w:tplc="04090019" w:tentative="1">
+      <w:start w:val="1"/>
+      <w:numFmt w:val="lowerLetter"/>
+      <w:lvlText w:val="%2."/>
+      <w:lvlJc w:val="left"/>
+      <w:pPr>
+        <w:ind w:left="1440" w:hanging="360"/>
+      </w:pPr>
+    </w:lvl>
+    <w:lvl w:ilvl="2" w:tplc="0409001B" w:tentative="1">
+      <w:start w:val="1"/>
+      <w:numFmt w:val="lowerRoman"/>
+      <w:lvlText w:val="%3."/>
+      <w:lvlJc w:val="right"/>
+      <w:pPr>
+        <w:ind w:left="2160" w:hanging="180"/>
+      </w:pPr>
+    </w:lvl>
+    <w:lvl w:ilvl="3" w:tplc="0409000F" w:tentative="1">
+      <w:start w:val="1"/>
+      <w:numFmt w:val="decimal"/>
+      <w:lvlText w:val="%4."/>
+      <w:lvlJc w:val="left"/>
+      <w:pPr>
+        <w:ind w:left="2880" w:hanging="360"/>
+      </w:pPr>
+    </w:lvl>
+    <w:lvl w:ilvl="4" w:tplc="04090019" w:tentative="1">
+      <w:start w:val="1"/>
+      <w:numFmt w:val="lowerLetter"/>
+      <w:lvlText w:val="%5."/>
+      <w:lvlJc w:val="left"/>
+      <w:pPr>
+        <w:ind w:left="3600" w:hanging="360"/>
+      </w:pPr>
+    </w:lvl>
+    <w:lvl w:ilvl="5" w:tplc="0409001B" w:tentative="1">
+      <w:start w:val="1"/>
+      <w:numFmt w:val="lowerRoman"/>
+      <w:lvlText w:val="%6."/>
+      <w:lvlJc w:val="right"/>
+      <w:pPr>
+        <w:ind w:left="4320" w:hanging="180"/>
+      </w:pPr>
+    </w:lvl>
+    <w:lvl w:ilvl="6" w:tplc="0409000F" w:tentative="1">
+      <w:start w:val="1"/>
+      <w:numFmt w:val="decimal"/>
+      <w:lvlText w:val="%7."/>
+      <w:lvlJc w:val="left"/>
+      <w:pPr>
+        <w:ind w:left="5040" w:hanging="360"/>
+      </w:pPr>
+    </w:lvl>
+    <w:lvl w:ilvl="7" w:tplc="04090019" w:tentative="1">
+      <w:start w:val="1"/>
+      <w:numFmt w:val="lowerLetter"/>
+      <w:lvlText w:val="%8."/>
+      <w:lvlJc w:val="left"/>
+      <w:pPr>
+        <w:ind w:left="5760" w:hanging="360"/>
+      </w:pPr>
+    </w:lvl>
+    <w:lvl w:ilvl="8" w:tplc="0409001B" w:tentative="1">
+      <w:start w:val="1"/>
+      <w:numFmt w:val="lowerRoman"/>
+      <w:lvlText w:val="%9."/>
+      <w:lvlJc w:val="right"/>
+      <w:pPr>
+        <w:ind w:left="6480" w:hanging="180"/>
+      </w:pPr>
+    </w:lvl>
+  </w:abstractNum>
+  <w:num w:numId="1">
+    <w:abstractNumId w:val="0"/>
+  </w:num>
+</w:numbering>
 </file>
 
 <file path=word/styles.xml><?xml version="1.0" encoding="utf-8"?>
@@ -790,6 +923,33 @@
       <w:szCs w:val="56"/>
     </w:rPr>
   </w:style>
+  <w:style w:type="paragraph" w:styleId="NormalWeb">
+    <w:name w:val="Normal (Web)"/>
+    <w:basedOn w:val="Normal"/>
+    <w:uiPriority w:val="99"/>
+    <w:semiHidden/>
+    <w:unhideWhenUsed/>
+    <w:rsid w:val="00130900"/>
+    <w:pPr>
+      <w:spacing w:before="100" w:beforeAutospacing="1" w:after="100" w:afterAutospacing="1" w:line="240" w:lineRule="auto"/>
+    </w:pPr>
+    <w:rPr>
+      <w:rFonts w:ascii="Times New Roman" w:eastAsia="Times New Roman" w:hAnsi="Times New Roman" w:cs="Times New Roman"/>
+      <w:sz w:val="24"/>
+      <w:szCs w:val="24"/>
+    </w:rPr>
+  </w:style>
+  <w:style w:type="paragraph" w:styleId="ListParagraph">
+    <w:name w:val="List Paragraph"/>
+    <w:basedOn w:val="Normal"/>
+    <w:uiPriority w:val="34"/>
+    <w:qFormat/>
+    <w:rsid w:val="00130900"/>
+    <w:pPr>
+      <w:ind w:left="720"/>
+      <w:contextualSpacing/>
+    </w:pPr>
+  </w:style>
 </w:styles>
 </file>
 

</xml_diff>

<commit_message>
the particles show in the point of contact for the falling ball
</commit_message>
<xml_diff>
--- a/Documentation/State.docx
+++ b/Documentation/State.docx
@@ -18,20 +18,31 @@
       </w:r>
     </w:p>
     <w:p>
-      <w:r>
-        <w:t>Make the particle effect show in the hitting point</w:t>
-      </w:r>
-    </w:p>
-    <w:p>
-      <w:r>
-        <w:t>Add the referee and get the position of the enemy from the rederee.</w:t>
-      </w:r>
       <w:bookmarkStart w:id="0" w:name="_GoBack"/>
       <w:bookmarkEnd w:id="0"/>
-    </w:p>
-    <w:p>
-      <w:r>
-        <w:t>Create the ISummonable Spells</w:t>
+      <w:r>
+        <w:t xml:space="preserve">Add the referee and get the position of the enemy from the </w:t>
+      </w:r>
+      <w:proofErr w:type="spellStart"/>
+      <w:r>
+        <w:t>rederee</w:t>
+      </w:r>
+      <w:proofErr w:type="spellEnd"/>
+      <w:r>
+        <w:t>.</w:t>
+      </w:r>
+    </w:p>
+    <w:p>
+      <w:r>
+        <w:t xml:space="preserve">Create the </w:t>
+      </w:r>
+      <w:proofErr w:type="spellStart"/>
+      <w:r>
+        <w:t>ISummonable</w:t>
+      </w:r>
+      <w:proofErr w:type="spellEnd"/>
+      <w:r>
+        <w:t xml:space="preserve"> Spells</w:t>
       </w:r>
       <w:r>
         <w:t>:</w:t>
@@ -193,6 +204,9 @@
       <w:r>
         <w:t xml:space="preserve"> Made the spell seal closer.</w:t>
       </w:r>
+      <w:r>
+        <w:t xml:space="preserve"> The particle effects show in the point of contact.</w:t>
+      </w:r>
     </w:p>
     <w:p>
       <w:r>
@@ -204,10 +218,50 @@
         <w:t xml:space="preserve">1/1/2017 </w:t>
       </w:r>
       <w:r>
-        <w:t xml:space="preserve">The spell Seal registers input only from the summoner’s hand and if it does not have a spell in it. </w:t>
-      </w:r>
-      <w:r>
-        <w:t>Fixed a mistake in the teleportation indicator. The lazerPOinter script was looking for extra conditions to indicate that the lazer was leaving the platform. In fact, the lazer was not leaving. I just took out the last conditions and it worked fine. Now you just have to check if there was a previous contact and whether the hit transform is null. If that happens, means that the lazer left the platform.</w:t>
+        <w:t xml:space="preserve">The spell Seal registers input only from the </w:t>
+      </w:r>
+      <w:proofErr w:type="spellStart"/>
+      <w:r>
+        <w:t>summoner’s</w:t>
+      </w:r>
+      <w:proofErr w:type="spellEnd"/>
+      <w:r>
+        <w:t xml:space="preserve"> hand and if it does not have a spell in it. </w:t>
+      </w:r>
+      <w:r>
+        <w:t xml:space="preserve">Fixed a mistake in the teleportation indicator. The </w:t>
+      </w:r>
+      <w:proofErr w:type="spellStart"/>
+      <w:r>
+        <w:t>lazerPOinter</w:t>
+      </w:r>
+      <w:proofErr w:type="spellEnd"/>
+      <w:r>
+        <w:t xml:space="preserve"> script was looking for extra conditions to indicate that the </w:t>
+      </w:r>
+      <w:proofErr w:type="spellStart"/>
+      <w:r>
+        <w:t>lazer</w:t>
+      </w:r>
+      <w:proofErr w:type="spellEnd"/>
+      <w:r>
+        <w:t xml:space="preserve"> was leaving the platform. In fact, the </w:t>
+      </w:r>
+      <w:proofErr w:type="spellStart"/>
+      <w:r>
+        <w:t>lazer</w:t>
+      </w:r>
+      <w:proofErr w:type="spellEnd"/>
+      <w:r>
+        <w:t xml:space="preserve"> was not leaving. I just took out the last conditions and it worked fine. Now you just have to check if there was a previous contact and whether the hit transform is null. If that happens, means that the </w:t>
+      </w:r>
+      <w:proofErr w:type="spellStart"/>
+      <w:r>
+        <w:t>lazer</w:t>
+      </w:r>
+      <w:proofErr w:type="spellEnd"/>
+      <w:r>
+        <w:t xml:space="preserve"> left the platform.</w:t>
       </w:r>
       <w:r>
         <w:t xml:space="preserve"> </w:t>
@@ -239,7 +293,15 @@
     </w:p>
     <w:p>
       <w:r>
-        <w:t>12/23/2016 Fixed the fireball feel. Added the shield. Refactored the spells. Now we do not need SpellInfos.</w:t>
+        <w:t xml:space="preserve">12/23/2016 Fixed the fireball feel. Added the shield. Refactored the spells. Now we do not need </w:t>
+      </w:r>
+      <w:proofErr w:type="spellStart"/>
+      <w:r>
+        <w:t>SpellInfos</w:t>
+      </w:r>
+      <w:proofErr w:type="spellEnd"/>
+      <w:r>
+        <w:t>.</w:t>
       </w:r>
     </w:p>
     <w:p>
@@ -250,7 +312,23 @@
     <w:p>
       <w:r>
         <w:lastRenderedPageBreak/>
-        <w:t>12/10/2016 Modified the Expandible class. Now spells will be thrown by the spellcaster instead of moving by themselves.</w:t>
+        <w:t xml:space="preserve">12/10/2016 Modified the </w:t>
+      </w:r>
+      <w:proofErr w:type="spellStart"/>
+      <w:r>
+        <w:t>Expandible</w:t>
+      </w:r>
+      <w:proofErr w:type="spellEnd"/>
+      <w:r>
+        <w:t xml:space="preserve"> class. Now spells will be thrown by the </w:t>
+      </w:r>
+      <w:proofErr w:type="spellStart"/>
+      <w:r>
+        <w:t>spellcaster</w:t>
+      </w:r>
+      <w:proofErr w:type="spellEnd"/>
+      <w:r>
+        <w:t xml:space="preserve"> instead of moving by themselves.</w:t>
       </w:r>
       <w:r>
         <w:t xml:space="preserve"> Fixed the state machine because you could not have spells in both hands. Added the fireball spell.</w:t>
@@ -261,7 +339,15 @@
         <w:t>12/3/2016 Changed the teleportation to the right touchpad press</w:t>
       </w:r>
       <w:r>
-        <w:t>. Added the state machine in Honovi. Now the state handles the input from the player.</w:t>
+        <w:t xml:space="preserve">. Added the state machine in </w:t>
+      </w:r>
+      <w:proofErr w:type="spellStart"/>
+      <w:r>
+        <w:t>Honovi</w:t>
+      </w:r>
+      <w:proofErr w:type="spellEnd"/>
+      <w:r>
+        <w:t>. Now the state handles the input from the player.</w:t>
       </w:r>
     </w:p>
     <w:p>
@@ -279,7 +365,15 @@
     </w:p>
     <w:p>
       <w:r>
-        <w:t>11/14/2016 Created a new class for Honovi that inherits from the</w:t>
+        <w:t xml:space="preserve">11/14/2016 Created a new class for </w:t>
+      </w:r>
+      <w:proofErr w:type="spellStart"/>
+      <w:r>
+        <w:t>Honovi</w:t>
+      </w:r>
+      <w:proofErr w:type="spellEnd"/>
+      <w:r>
+        <w:t xml:space="preserve"> that inherits from the</w:t>
       </w:r>
       <w:r>
         <w:t xml:space="preserve"> abstract class Character. The g</w:t>
@@ -307,7 +401,23 @@
         <w:t xml:space="preserve"> </w:t>
       </w:r>
       <w:r>
-        <w:t xml:space="preserve">Added the JSON File for Honovi and the IOManager that will send it to the player class, which will pass it to the character. </w:t>
+        <w:t xml:space="preserve">Added the JSON File for </w:t>
+      </w:r>
+      <w:proofErr w:type="spellStart"/>
+      <w:r>
+        <w:t>Honovi</w:t>
+      </w:r>
+      <w:proofErr w:type="spellEnd"/>
+      <w:r>
+        <w:t xml:space="preserve"> and the </w:t>
+      </w:r>
+      <w:proofErr w:type="spellStart"/>
+      <w:r>
+        <w:t>IOManager</w:t>
+      </w:r>
+      <w:proofErr w:type="spellEnd"/>
+      <w:r>
+        <w:t xml:space="preserve"> that will send it to the player class, which will pass it to the character. </w:t>
       </w:r>
     </w:p>
     <w:p>
@@ -335,7 +445,15 @@
         <w:t xml:space="preserve"> </w:t>
       </w:r>
       <w:r>
-        <w:t xml:space="preserve">I started the implementation of the Character class. It currently has dummy data with Honovi info. You have to call the class from Player. And implement the reactions. </w:t>
+        <w:t xml:space="preserve">I started the implementation of the Character class. It currently has dummy data with </w:t>
+      </w:r>
+      <w:proofErr w:type="spellStart"/>
+      <w:r>
+        <w:t>Honovi</w:t>
+      </w:r>
+      <w:proofErr w:type="spellEnd"/>
+      <w:r>
+        <w:t xml:space="preserve"> info. You have to call the class from Player. And implement the reactions. </w:t>
       </w:r>
     </w:p>
     <w:p/>
@@ -344,7 +462,15 @@
         <w:t xml:space="preserve">8/29/2016 </w:t>
       </w:r>
       <w:r>
-        <w:t>The Prototype of the game is teleporting using Raycast. Removed the ability to jump to avoid motion sickness.</w:t>
+        <w:t xml:space="preserve">The Prototype of the game is teleporting using </w:t>
+      </w:r>
+      <w:proofErr w:type="spellStart"/>
+      <w:r>
+        <w:t>Raycast</w:t>
+      </w:r>
+      <w:proofErr w:type="spellEnd"/>
+      <w:r>
+        <w:t>. Removed the ability to jump to avoid motion sickness.</w:t>
       </w:r>
       <w:r>
         <w:t xml:space="preserve"> Added the ability to throw balls.</w:t>

</xml_diff>

<commit_message>
started working on strength booster. Updated Unity version
</commit_message>
<xml_diff>
--- a/Documentation/State.docx
+++ b/Documentation/State.docx
@@ -12,40 +12,10 @@
       </w:r>
     </w:p>
     <w:p/>
+    <w:p/>
     <w:p>
       <w:r>
         <w:t>TODO</w:t>
-      </w:r>
-    </w:p>
-    <w:p>
-      <w:bookmarkStart w:id="0" w:name="_GoBack"/>
-      <w:bookmarkEnd w:id="0"/>
-      <w:r>
-        <w:t xml:space="preserve">Add the referee and get the position of the enemy from the </w:t>
-      </w:r>
-      <w:proofErr w:type="spellStart"/>
-      <w:r>
-        <w:t>rederee</w:t>
-      </w:r>
-      <w:proofErr w:type="spellEnd"/>
-      <w:r>
-        <w:t>.</w:t>
-      </w:r>
-    </w:p>
-    <w:p>
-      <w:r>
-        <w:t xml:space="preserve">Create the </w:t>
-      </w:r>
-      <w:proofErr w:type="spellStart"/>
-      <w:r>
-        <w:t>ISummonable</w:t>
-      </w:r>
-      <w:proofErr w:type="spellEnd"/>
-      <w:r>
-        <w:t xml:space="preserve"> Spells</w:t>
-      </w:r>
-      <w:r>
-        <w:t>:</w:t>
       </w:r>
     </w:p>
     <w:p>
@@ -67,14 +37,14 @@
           <w:rFonts w:ascii="Arial" w:eastAsia="Times New Roman" w:hAnsi="Arial" w:cs="Arial"/>
           <w:color w:val="000000"/>
         </w:rPr>
-        <w:t>Skulls will attack you from the sides (2 skulls)</w:t>
+        <w:t>Increase Strength</w:t>
       </w:r>
       <w:r>
         <w:rPr>
           <w:rFonts w:ascii="Arial" w:eastAsia="Times New Roman" w:hAnsi="Arial" w:cs="Arial"/>
           <w:color w:val="000000"/>
         </w:rPr>
-        <w:t xml:space="preserve"> 1</w:t>
+        <w:t xml:space="preserve"> 2</w:t>
       </w:r>
     </w:p>
     <w:p>
@@ -96,14 +66,37 @@
           <w:rFonts w:ascii="Arial" w:eastAsia="Times New Roman" w:hAnsi="Arial" w:cs="Arial"/>
           <w:color w:val="000000"/>
         </w:rPr>
-        <w:t>Death will attack enemy with a Scythe</w:t>
+        <w:t>Weaken the Enemy</w:t>
       </w:r>
       <w:r>
         <w:rPr>
           <w:rFonts w:ascii="Arial" w:eastAsia="Times New Roman" w:hAnsi="Arial" w:cs="Arial"/>
           <w:color w:val="000000"/>
         </w:rPr>
-        <w:t xml:space="preserve"> 4</w:t>
+        <w:t xml:space="preserve"> 5</w:t>
+      </w:r>
+    </w:p>
+    <w:p>
+      <w:pPr>
+        <w:pStyle w:val="ListParagraph"/>
+        <w:numPr>
+          <w:ilvl w:val="0"/>
+          <w:numId w:val="1"/>
+        </w:numPr>
+      </w:pPr>
+      <w:r>
+        <w:rPr>
+          <w:rFonts w:ascii="Arial" w:eastAsia="Times New Roman" w:hAnsi="Arial" w:cs="Arial"/>
+          <w:color w:val="000000"/>
+        </w:rPr>
+        <w:t>Creates a force field</w:t>
+      </w:r>
+      <w:r>
+        <w:rPr>
+          <w:rFonts w:ascii="Arial" w:eastAsia="Times New Roman" w:hAnsi="Arial" w:cs="Arial"/>
+          <w:color w:val="000000"/>
+        </w:rPr>
+        <w:t xml:space="preserve"> 3</w:t>
       </w:r>
     </w:p>
     <w:p>
@@ -125,23 +118,19 @@
           <w:rFonts w:ascii="Arial" w:eastAsia="Times New Roman" w:hAnsi="Arial" w:cs="Arial"/>
           <w:color w:val="000000"/>
         </w:rPr>
-        <w:t>Increase Strength</w:t>
+        <w:t>Death will attack enemy with a Scythe</w:t>
       </w:r>
       <w:r>
         <w:rPr>
           <w:rFonts w:ascii="Arial" w:eastAsia="Times New Roman" w:hAnsi="Arial" w:cs="Arial"/>
           <w:color w:val="000000"/>
         </w:rPr>
-        <w:t xml:space="preserve"> 2</w:t>
+        <w:t xml:space="preserve"> 4</w:t>
       </w:r>
     </w:p>
     <w:p>
       <w:pPr>
         <w:pStyle w:val="ListParagraph"/>
-        <w:numPr>
-          <w:ilvl w:val="0"/>
-          <w:numId w:val="1"/>
-        </w:numPr>
         <w:spacing w:after="0" w:line="240" w:lineRule="auto"/>
         <w:rPr>
           <w:rFonts w:ascii="Times New Roman" w:eastAsia="Times New Roman" w:hAnsi="Times New Roman" w:cs="Times New Roman"/>
@@ -149,42 +138,12 @@
           <w:szCs w:val="24"/>
         </w:rPr>
       </w:pPr>
-      <w:r>
-        <w:rPr>
-          <w:rFonts w:ascii="Arial" w:eastAsia="Times New Roman" w:hAnsi="Arial" w:cs="Arial"/>
-          <w:color w:val="000000"/>
-        </w:rPr>
-        <w:t>Weaken the Enemy</w:t>
-      </w:r>
-      <w:r>
-        <w:rPr>
-          <w:rFonts w:ascii="Arial" w:eastAsia="Times New Roman" w:hAnsi="Arial" w:cs="Arial"/>
-          <w:color w:val="000000"/>
-        </w:rPr>
-        <w:t xml:space="preserve"> 5</w:t>
-      </w:r>
-    </w:p>
-    <w:p>
-      <w:pPr>
-        <w:pStyle w:val="ListParagraph"/>
-        <w:numPr>
-          <w:ilvl w:val="0"/>
-          <w:numId w:val="1"/>
-        </w:numPr>
-      </w:pPr>
-      <w:r>
-        <w:rPr>
-          <w:rFonts w:ascii="Arial" w:eastAsia="Times New Roman" w:hAnsi="Arial" w:cs="Arial"/>
-          <w:color w:val="000000"/>
-        </w:rPr>
-        <w:t>Creates a force field</w:t>
-      </w:r>
-      <w:r>
-        <w:rPr>
-          <w:rFonts w:ascii="Arial" w:eastAsia="Times New Roman" w:hAnsi="Arial" w:cs="Arial"/>
-          <w:color w:val="000000"/>
-        </w:rPr>
-        <w:t xml:space="preserve"> 3</w:t>
+      <w:bookmarkStart w:id="0" w:name="_GoBack"/>
+      <w:bookmarkEnd w:id="0"/>
+    </w:p>
+    <w:p>
+      <w:r>
+        <w:t>Make it so you cannot teleport to your own platform nor the platform of the enemy</w:t>
       </w:r>
     </w:p>
     <w:p>
@@ -194,9 +153,23 @@
     </w:p>
     <w:p>
       <w:r>
+        <w:t xml:space="preserve">Add the </w:t>
+      </w:r>
+      <w:proofErr w:type="spellStart"/>
+      <w:r>
+        <w:t>explotion</w:t>
+      </w:r>
+      <w:proofErr w:type="spellEnd"/>
+      <w:r>
+        <w:t xml:space="preserve"> particles in all spells, just like you did with the falling ball.</w:t>
+      </w:r>
+    </w:p>
+    <w:p>
+      <w:r>
         <w:t>Create a mask for the vision when teleporting.</w:t>
       </w:r>
     </w:p>
+    <w:p/>
     <w:p>
       <w:r>
         <w:t>1/8/2017 The seal has a valid combination that creates a falling ball which explodes and shows a particle effect.</w:t>
@@ -206,6 +179,15 @@
       </w:r>
       <w:r>
         <w:t xml:space="preserve"> The particle effects show in the point of contact.</w:t>
+      </w:r>
+      <w:r>
+        <w:t xml:space="preserve"> Added the referee. </w:t>
+      </w:r>
+      <w:r>
+        <w:t>The falling ball gets the position of the enemy from the referee.</w:t>
+      </w:r>
+      <w:r>
+        <w:t xml:space="preserve"> Started working on the strength booster.</w:t>
       </w:r>
     </w:p>
     <w:p>
@@ -293,6 +275,7 @@
     </w:p>
     <w:p>
       <w:r>
+        <w:lastRenderedPageBreak/>
         <w:t xml:space="preserve">12/23/2016 Fixed the fireball feel. Added the shield. Refactored the spells. Now we do not need </w:t>
       </w:r>
       <w:proofErr w:type="spellStart"/>
@@ -311,7 +294,6 @@
     </w:p>
     <w:p>
       <w:r>
-        <w:lastRenderedPageBreak/>
         <w:t xml:space="preserve">12/10/2016 Modified the </w:t>
       </w:r>
       <w:proofErr w:type="spellStart"/>

</xml_diff>

<commit_message>
Added particle effects from unity package. THe skull was added
</commit_message>
<xml_diff>
--- a/Documentation/State.docx
+++ b/Documentation/State.docx
@@ -138,40 +138,37 @@
           <w:szCs w:val="24"/>
         </w:rPr>
       </w:pPr>
+    </w:p>
+    <w:p>
+      <w:r>
+        <w:t>Make it so you cannot teleport to your own platform nor the platform of the enemy</w:t>
+      </w:r>
+    </w:p>
+    <w:p>
+      <w:r>
+        <w:t>Make the haptic feedback work</w:t>
+      </w:r>
+    </w:p>
+    <w:p>
+      <w:r>
+        <w:t>Add the explotion particles in all spells, just like you did with the falling ball.</w:t>
+      </w:r>
+    </w:p>
+    <w:p>
+      <w:r>
+        <w:t>Create a mask for the vision when teleporting.</w:t>
+      </w:r>
+    </w:p>
+    <w:p/>
+    <w:p>
+      <w:r>
+        <w:t>1/9/2017 Added the skull model with flames and proper explotion.</w:t>
+      </w:r>
       <w:bookmarkStart w:id="0" w:name="_GoBack"/>
       <w:bookmarkEnd w:id="0"/>
     </w:p>
     <w:p>
       <w:r>
-        <w:t>Make it so you cannot teleport to your own platform nor the platform of the enemy</w:t>
-      </w:r>
-    </w:p>
-    <w:p>
-      <w:r>
-        <w:t>Make the haptic feedback work</w:t>
-      </w:r>
-    </w:p>
-    <w:p>
-      <w:r>
-        <w:t xml:space="preserve">Add the </w:t>
-      </w:r>
-      <w:proofErr w:type="spellStart"/>
-      <w:r>
-        <w:t>explotion</w:t>
-      </w:r>
-      <w:proofErr w:type="spellEnd"/>
-      <w:r>
-        <w:t xml:space="preserve"> particles in all spells, just like you did with the falling ball.</w:t>
-      </w:r>
-    </w:p>
-    <w:p>
-      <w:r>
-        <w:t>Create a mask for the vision when teleporting.</w:t>
-      </w:r>
-    </w:p>
-    <w:p/>
-    <w:p>
-      <w:r>
         <w:t>1/8/2017 The seal has a valid combination that creates a falling ball which explodes and shows a particle effect.</w:t>
       </w:r>
       <w:r>
@@ -200,50 +197,10 @@
         <w:t xml:space="preserve">1/1/2017 </w:t>
       </w:r>
       <w:r>
-        <w:t xml:space="preserve">The spell Seal registers input only from the </w:t>
-      </w:r>
-      <w:proofErr w:type="spellStart"/>
-      <w:r>
-        <w:t>summoner’s</w:t>
-      </w:r>
-      <w:proofErr w:type="spellEnd"/>
-      <w:r>
-        <w:t xml:space="preserve"> hand and if it does not have a spell in it. </w:t>
-      </w:r>
-      <w:r>
-        <w:t xml:space="preserve">Fixed a mistake in the teleportation indicator. The </w:t>
-      </w:r>
-      <w:proofErr w:type="spellStart"/>
-      <w:r>
-        <w:t>lazerPOinter</w:t>
-      </w:r>
-      <w:proofErr w:type="spellEnd"/>
-      <w:r>
-        <w:t xml:space="preserve"> script was looking for extra conditions to indicate that the </w:t>
-      </w:r>
-      <w:proofErr w:type="spellStart"/>
-      <w:r>
-        <w:t>lazer</w:t>
-      </w:r>
-      <w:proofErr w:type="spellEnd"/>
-      <w:r>
-        <w:t xml:space="preserve"> was leaving the platform. In fact, the </w:t>
-      </w:r>
-      <w:proofErr w:type="spellStart"/>
-      <w:r>
-        <w:t>lazer</w:t>
-      </w:r>
-      <w:proofErr w:type="spellEnd"/>
-      <w:r>
-        <w:t xml:space="preserve"> was not leaving. I just took out the last conditions and it worked fine. Now you just have to check if there was a previous contact and whether the hit transform is null. If that happens, means that the </w:t>
-      </w:r>
-      <w:proofErr w:type="spellStart"/>
-      <w:r>
-        <w:t>lazer</w:t>
-      </w:r>
-      <w:proofErr w:type="spellEnd"/>
-      <w:r>
-        <w:t xml:space="preserve"> left the platform.</w:t>
+        <w:t xml:space="preserve">The spell Seal registers input only from the summoner’s hand and if it does not have a spell in it. </w:t>
+      </w:r>
+      <w:r>
+        <w:t>Fixed a mistake in the teleportation indicator. The lazerPOinter script was looking for extra conditions to indicate that the lazer was leaving the platform. In fact, the lazer was not leaving. I just took out the last conditions and it worked fine. Now you just have to check if there was a previous contact and whether the hit transform is null. If that happens, means that the lazer left the platform.</w:t>
       </w:r>
       <w:r>
         <w:t xml:space="preserve"> </w:t>
@@ -276,15 +233,7 @@
     <w:p>
       <w:r>
         <w:lastRenderedPageBreak/>
-        <w:t xml:space="preserve">12/23/2016 Fixed the fireball feel. Added the shield. Refactored the spells. Now we do not need </w:t>
-      </w:r>
-      <w:proofErr w:type="spellStart"/>
-      <w:r>
-        <w:t>SpellInfos</w:t>
-      </w:r>
-      <w:proofErr w:type="spellEnd"/>
-      <w:r>
-        <w:t>.</w:t>
+        <w:t>12/23/2016 Fixed the fireball feel. Added the shield. Refactored the spells. Now we do not need SpellInfos.</w:t>
       </w:r>
     </w:p>
     <w:p>
@@ -294,23 +243,7 @@
     </w:p>
     <w:p>
       <w:r>
-        <w:t xml:space="preserve">12/10/2016 Modified the </w:t>
-      </w:r>
-      <w:proofErr w:type="spellStart"/>
-      <w:r>
-        <w:t>Expandible</w:t>
-      </w:r>
-      <w:proofErr w:type="spellEnd"/>
-      <w:r>
-        <w:t xml:space="preserve"> class. Now spells will be thrown by the </w:t>
-      </w:r>
-      <w:proofErr w:type="spellStart"/>
-      <w:r>
-        <w:t>spellcaster</w:t>
-      </w:r>
-      <w:proofErr w:type="spellEnd"/>
-      <w:r>
-        <w:t xml:space="preserve"> instead of moving by themselves.</w:t>
+        <w:t>12/10/2016 Modified the Expandible class. Now spells will be thrown by the spellcaster instead of moving by themselves.</w:t>
       </w:r>
       <w:r>
         <w:t xml:space="preserve"> Fixed the state machine because you could not have spells in both hands. Added the fireball spell.</w:t>
@@ -321,15 +254,7 @@
         <w:t>12/3/2016 Changed the teleportation to the right touchpad press</w:t>
       </w:r>
       <w:r>
-        <w:t xml:space="preserve">. Added the state machine in </w:t>
-      </w:r>
-      <w:proofErr w:type="spellStart"/>
-      <w:r>
-        <w:t>Honovi</w:t>
-      </w:r>
-      <w:proofErr w:type="spellEnd"/>
-      <w:r>
-        <w:t>. Now the state handles the input from the player.</w:t>
+        <w:t>. Added the state machine in Honovi. Now the state handles the input from the player.</w:t>
       </w:r>
     </w:p>
     <w:p>
@@ -347,15 +272,7 @@
     </w:p>
     <w:p>
       <w:r>
-        <w:t xml:space="preserve">11/14/2016 Created a new class for </w:t>
-      </w:r>
-      <w:proofErr w:type="spellStart"/>
-      <w:r>
-        <w:t>Honovi</w:t>
-      </w:r>
-      <w:proofErr w:type="spellEnd"/>
-      <w:r>
-        <w:t xml:space="preserve"> that inherits from the</w:t>
+        <w:t>11/14/2016 Created a new class for Honovi that inherits from the</w:t>
       </w:r>
       <w:r>
         <w:t xml:space="preserve"> abstract class Character. The g</w:t>
@@ -383,23 +300,7 @@
         <w:t xml:space="preserve"> </w:t>
       </w:r>
       <w:r>
-        <w:t xml:space="preserve">Added the JSON File for </w:t>
-      </w:r>
-      <w:proofErr w:type="spellStart"/>
-      <w:r>
-        <w:t>Honovi</w:t>
-      </w:r>
-      <w:proofErr w:type="spellEnd"/>
-      <w:r>
-        <w:t xml:space="preserve"> and the </w:t>
-      </w:r>
-      <w:proofErr w:type="spellStart"/>
-      <w:r>
-        <w:t>IOManager</w:t>
-      </w:r>
-      <w:proofErr w:type="spellEnd"/>
-      <w:r>
-        <w:t xml:space="preserve"> that will send it to the player class, which will pass it to the character. </w:t>
+        <w:t xml:space="preserve">Added the JSON File for Honovi and the IOManager that will send it to the player class, which will pass it to the character. </w:t>
       </w:r>
     </w:p>
     <w:p>
@@ -427,15 +328,7 @@
         <w:t xml:space="preserve"> </w:t>
       </w:r>
       <w:r>
-        <w:t xml:space="preserve">I started the implementation of the Character class. It currently has dummy data with </w:t>
-      </w:r>
-      <w:proofErr w:type="spellStart"/>
-      <w:r>
-        <w:t>Honovi</w:t>
-      </w:r>
-      <w:proofErr w:type="spellEnd"/>
-      <w:r>
-        <w:t xml:space="preserve"> info. You have to call the class from Player. And implement the reactions. </w:t>
+        <w:t xml:space="preserve">I started the implementation of the Character class. It currently has dummy data with Honovi info. You have to call the class from Player. And implement the reactions. </w:t>
       </w:r>
     </w:p>
     <w:p/>
@@ -444,15 +337,7 @@
         <w:t xml:space="preserve">8/29/2016 </w:t>
       </w:r>
       <w:r>
-        <w:t xml:space="preserve">The Prototype of the game is teleporting using </w:t>
-      </w:r>
-      <w:proofErr w:type="spellStart"/>
-      <w:r>
-        <w:t>Raycast</w:t>
-      </w:r>
-      <w:proofErr w:type="spellEnd"/>
-      <w:r>
-        <w:t>. Removed the ability to jump to avoid motion sickness.</w:t>
+        <w:t>The Prototype of the game is teleporting using Raycast. Removed the ability to jump to avoid motion sickness.</w:t>
       </w:r>
       <w:r>
         <w:t xml:space="preserve"> Added the ability to throw balls.</w:t>

</xml_diff>

<commit_message>
Updated the steamvr plugin
</commit_message>
<xml_diff>
--- a/Documentation/State.docx
+++ b/Documentation/State.docx
@@ -98,8 +98,6 @@
         </w:rPr>
         <w:t xml:space="preserve"> </w:t>
       </w:r>
-      <w:bookmarkStart w:id="0" w:name="_GoBack"/>
-      <w:bookmarkEnd w:id="0"/>
     </w:p>
     <w:p>
       <w:pPr>
@@ -137,6 +135,11 @@
       <w:r>
         <w:t>1/15/2017 Added the buff effect to the assets and made the script for it.</w:t>
       </w:r>
+      <w:r>
+        <w:t xml:space="preserve"> Updated the steam vr plugin.</w:t>
+      </w:r>
+      <w:bookmarkStart w:id="0" w:name="_GoBack"/>
+      <w:bookmarkEnd w:id="0"/>
     </w:p>
     <w:p>
       <w:r>

</xml_diff>

<commit_message>
Added the life absolver spell
</commit_message>
<xml_diff>
--- a/Documentation/State.docx
+++ b/Documentation/State.docx
@@ -16,6 +16,29 @@
     <w:p>
       <w:r>
         <w:t>TODO</w:t>
+      </w:r>
+    </w:p>
+    <w:p>
+      <w:pPr>
+        <w:pStyle w:val="ListParagraph"/>
+        <w:numPr>
+          <w:ilvl w:val="0"/>
+          <w:numId w:val="1"/>
+        </w:numPr>
+      </w:pPr>
+      <w:r>
+        <w:rPr>
+          <w:rFonts w:ascii="Arial" w:eastAsia="Times New Roman" w:hAnsi="Arial" w:cs="Arial"/>
+          <w:color w:val="000000"/>
+        </w:rPr>
+        <w:t>Creates a force field</w:t>
+      </w:r>
+      <w:r>
+        <w:rPr>
+          <w:rFonts w:ascii="Arial" w:eastAsia="Times New Roman" w:hAnsi="Arial" w:cs="Arial"/>
+          <w:color w:val="000000"/>
+        </w:rPr>
+        <w:t xml:space="preserve"> </w:t>
       </w:r>
     </w:p>
     <w:p>
@@ -37,58 +60,6 @@
           <w:rFonts w:ascii="Arial" w:eastAsia="Times New Roman" w:hAnsi="Arial" w:cs="Arial"/>
           <w:color w:val="000000"/>
         </w:rPr>
-        <w:t>Weaken the Enemy</w:t>
-      </w:r>
-      <w:r>
-        <w:rPr>
-          <w:rFonts w:ascii="Arial" w:eastAsia="Times New Roman" w:hAnsi="Arial" w:cs="Arial"/>
-          <w:color w:val="000000"/>
-        </w:rPr>
-        <w:t xml:space="preserve"> </w:t>
-      </w:r>
-    </w:p>
-    <w:p>
-      <w:pPr>
-        <w:pStyle w:val="ListParagraph"/>
-        <w:numPr>
-          <w:ilvl w:val="0"/>
-          <w:numId w:val="1"/>
-        </w:numPr>
-      </w:pPr>
-      <w:r>
-        <w:rPr>
-          <w:rFonts w:ascii="Arial" w:eastAsia="Times New Roman" w:hAnsi="Arial" w:cs="Arial"/>
-          <w:color w:val="000000"/>
-        </w:rPr>
-        <w:t>Creates a force field</w:t>
-      </w:r>
-      <w:r>
-        <w:rPr>
-          <w:rFonts w:ascii="Arial" w:eastAsia="Times New Roman" w:hAnsi="Arial" w:cs="Arial"/>
-          <w:color w:val="000000"/>
-        </w:rPr>
-        <w:t xml:space="preserve"> </w:t>
-      </w:r>
-    </w:p>
-    <w:p>
-      <w:pPr>
-        <w:pStyle w:val="ListParagraph"/>
-        <w:numPr>
-          <w:ilvl w:val="0"/>
-          <w:numId w:val="1"/>
-        </w:numPr>
-        <w:spacing w:after="0" w:line="240" w:lineRule="auto"/>
-        <w:rPr>
-          <w:rFonts w:ascii="Times New Roman" w:eastAsia="Times New Roman" w:hAnsi="Times New Roman" w:cs="Times New Roman"/>
-          <w:sz w:val="24"/>
-          <w:szCs w:val="24"/>
-        </w:rPr>
-      </w:pPr>
-      <w:r>
-        <w:rPr>
-          <w:rFonts w:ascii="Arial" w:eastAsia="Times New Roman" w:hAnsi="Arial" w:cs="Arial"/>
-          <w:color w:val="000000"/>
-        </w:rPr>
         <w:t>Death will attack enemy with a Scythe</w:t>
       </w:r>
       <w:r>
@@ -133,13 +104,18 @@
     <w:p/>
     <w:p>
       <w:r>
-        <w:t>1/15/2017 Added the buff effect to the assets and made the script for it.</w:t>
-      </w:r>
-      <w:r>
-        <w:t xml:space="preserve"> Updated the steam vr plugin.</w:t>
+        <w:t>1/16/2017 Added the life Absolver Spell and fixed the transparency in the seals. I just had to change the shader to Sprite/default.</w:t>
       </w:r>
       <w:bookmarkStart w:id="0" w:name="_GoBack"/>
       <w:bookmarkEnd w:id="0"/>
+    </w:p>
+    <w:p>
+      <w:r>
+        <w:t>1/15/2017 Added the buff effect to the assets and made the script for it.</w:t>
+      </w:r>
+      <w:r>
+        <w:t xml:space="preserve"> Updated the steam vr plugin.</w:t>
+      </w:r>
     </w:p>
     <w:p>
       <w:r>
@@ -206,12 +182,12 @@
     </w:p>
     <w:p>
       <w:r>
+        <w:lastRenderedPageBreak/>
         <w:t>12/26/2016 Started adding the spell seal. This seal will be used to cast different spells.</w:t>
       </w:r>
     </w:p>
     <w:p>
       <w:r>
-        <w:lastRenderedPageBreak/>
         <w:t>12/23/2016 Fixed the fireball feel. Added the shield. Refactored the spells. Now we do not need SpellInfos.</w:t>
       </w:r>
     </w:p>

</xml_diff>

<commit_message>
Fixed the position of the spell seal
</commit_message>
<xml_diff>
--- a/Documentation/State.docx
+++ b/Documentation/State.docx
@@ -19,27 +19,101 @@
       </w:r>
     </w:p>
     <w:p>
+      <w:r>
+        <w:t xml:space="preserve">Work on Magic Seal. </w:t>
+      </w:r>
+    </w:p>
+    <w:p>
       <w:pPr>
         <w:pStyle w:val="ListParagraph"/>
         <w:numPr>
           <w:ilvl w:val="0"/>
-          <w:numId w:val="1"/>
+          <w:numId w:val="2"/>
         </w:numPr>
       </w:pPr>
       <w:r>
-        <w:rPr>
-          <w:rFonts w:ascii="Arial" w:eastAsia="Times New Roman" w:hAnsi="Arial" w:cs="Arial"/>
-          <w:color w:val="000000"/>
-        </w:rPr>
-        <w:t>Creates a force field</w:t>
-      </w:r>
-      <w:r>
-        <w:rPr>
-          <w:rFonts w:ascii="Arial" w:eastAsia="Times New Roman" w:hAnsi="Arial" w:cs="Arial"/>
-          <w:color w:val="000000"/>
-        </w:rPr>
-        <w:t xml:space="preserve"> </w:t>
-      </w:r>
+        <w:t>Design</w:t>
+      </w:r>
+      <w:r>
+        <w:t xml:space="preserve"> elements</w:t>
+      </w:r>
+    </w:p>
+    <w:p>
+      <w:pPr>
+        <w:pStyle w:val="ListParagraph"/>
+        <w:numPr>
+          <w:ilvl w:val="0"/>
+          <w:numId w:val="2"/>
+        </w:numPr>
+      </w:pPr>
+      <w:r>
+        <w:t>Design Seal interior</w:t>
+      </w:r>
+    </w:p>
+    <w:p>
+      <w:pPr>
+        <w:pStyle w:val="ListParagraph"/>
+        <w:numPr>
+          <w:ilvl w:val="0"/>
+          <w:numId w:val="2"/>
+        </w:numPr>
+      </w:pPr>
+      <w:r>
+        <w:t>Patterns</w:t>
+      </w:r>
+    </w:p>
+    <w:p>
+      <w:pPr>
+        <w:pStyle w:val="ListParagraph"/>
+        <w:numPr>
+          <w:ilvl w:val="0"/>
+          <w:numId w:val="2"/>
+        </w:numPr>
+      </w:pPr>
+      <w:r>
+        <w:t>Indication</w:t>
+      </w:r>
+    </w:p>
+    <w:p>
+      <w:pPr>
+        <w:pStyle w:val="ListParagraph"/>
+        <w:numPr>
+          <w:ilvl w:val="0"/>
+          <w:numId w:val="2"/>
+        </w:numPr>
+      </w:pPr>
+      <w:r>
+        <w:t>Show Effect</w:t>
+      </w:r>
+    </w:p>
+    <w:p>
+      <w:pPr>
+        <w:pStyle w:val="ListParagraph"/>
+        <w:numPr>
+          <w:ilvl w:val="0"/>
+          <w:numId w:val="2"/>
+        </w:numPr>
+      </w:pPr>
+      <w:r>
+        <w:t>Disappear effect</w:t>
+      </w:r>
+    </w:p>
+    <w:p>
+      <w:pPr>
+        <w:pStyle w:val="ListParagraph"/>
+        <w:numPr>
+          <w:ilvl w:val="0"/>
+          <w:numId w:val="2"/>
+        </w:numPr>
+      </w:pPr>
+      <w:r>
+        <w:t>Orientation</w:t>
+      </w:r>
+    </w:p>
+    <w:p>
+      <w:pPr>
+        <w:pStyle w:val="ListParagraph"/>
+      </w:pPr>
     </w:p>
     <w:p>
       <w:pPr>
@@ -101,16 +175,32 @@
         <w:t>Create a mask for the vision when teleporting.</w:t>
       </w:r>
     </w:p>
-    <w:p/>
-    <w:p>
-      <w:r>
-        <w:t>1/16/2017 Added the life Absolver Spell and fixed the transparency in the seals. I just had to change the shader to Sprite/default.</w:t>
+    <w:p>
+      <w:r>
+        <w:t>2/4/2017 Add</w:t>
+      </w:r>
+      <w:r>
+        <w:t>e</w:t>
+      </w:r>
+      <w:r>
+        <w:t>d the Spell Seal in the right position.</w:t>
+      </w:r>
+      <w:r>
+        <w:t xml:space="preserve"> You can create only one spell seal.</w:t>
+      </w:r>
+      <w:r>
+        <w:t xml:space="preserve"> Solved the bug of the player casting the boost spell and controlling it with the hand.</w:t>
       </w:r>
       <w:bookmarkStart w:id="0" w:name="_GoBack"/>
       <w:bookmarkEnd w:id="0"/>
     </w:p>
     <w:p>
       <w:r>
+        <w:t>1/16/2017 Added the life Absolver Spell and fixed the transparency in the seals. I just had to change the shader to Sprite/default.</w:t>
+      </w:r>
+    </w:p>
+    <w:p>
+      <w:r>
         <w:t>1/15/2017 Added the buff effect to the assets and made the script for it.</w:t>
       </w:r>
       <w:r>
@@ -155,7 +245,11 @@
         <w:t xml:space="preserve">The spell Seal registers input only from the summoner’s hand and if it does not have a spell in it. </w:t>
       </w:r>
       <w:r>
-        <w:t>Fixed a mistake in the teleportation indicator. The lazerPOinter script was looking for extra conditions to indicate that the lazer was leaving the platform. In fact, the lazer was not leaving. I just took out the last conditions and it worked fine. Now you just have to check if there was a previous contact and whether the hit transform is null. If that happens, means that the lazer left the platform.</w:t>
+        <w:t xml:space="preserve">Fixed a mistake in the teleportation indicator. The lazerPOinter script was looking for extra conditions to indicate that the lazer was leaving the platform. In fact, the lazer was not leaving. I just took out the last conditions and it worked fine. Now you just have to check if there was a previous contact and </w:t>
+      </w:r>
+      <w:r>
+        <w:lastRenderedPageBreak/>
+        <w:t>whether the hit transform is null. If that happens, means that the lazer left the platform.</w:t>
       </w:r>
       <w:r>
         <w:t xml:space="preserve"> </w:t>
@@ -182,7 +276,6 @@
     </w:p>
     <w:p>
       <w:r>
-        <w:lastRenderedPageBreak/>
         <w:t>12/26/2016 Started adding the spell seal. This seal will be used to cast different spells.</w:t>
       </w:r>
     </w:p>
@@ -324,6 +417,95 @@
 <file path=word/numbering.xml><?xml version="1.0" encoding="utf-8"?>
 <w:numbering xmlns:wpc="http://schemas.microsoft.com/office/word/2010/wordprocessingCanvas" xmlns:cx="http://schemas.microsoft.com/office/drawing/2014/chartex" xmlns:cx1="http://schemas.microsoft.com/office/drawing/2015/9/8/chartex" xmlns:cx2="http://schemas.microsoft.com/office/drawing/2015/10/21/chartex" xmlns:mc="http://schemas.openxmlformats.org/markup-compatibility/2006" xmlns:o="urn:schemas-microsoft-com:office:office" xmlns:r="http://schemas.openxmlformats.org/officeDocument/2006/relationships" xmlns:m="http://schemas.openxmlformats.org/officeDocument/2006/math" xmlns:v="urn:schemas-microsoft-com:vml" xmlns:wp14="http://schemas.microsoft.com/office/word/2010/wordprocessingDrawing" xmlns:wp="http://schemas.openxmlformats.org/drawingml/2006/wordprocessingDrawing" xmlns:w10="urn:schemas-microsoft-com:office:word" xmlns:w="http://schemas.openxmlformats.org/wordprocessingml/2006/main" xmlns:w14="http://schemas.microsoft.com/office/word/2010/wordml" xmlns:w15="http://schemas.microsoft.com/office/word/2012/wordml" xmlns:w16se="http://schemas.microsoft.com/office/word/2015/wordml/symex" xmlns:wpg="http://schemas.microsoft.com/office/word/2010/wordprocessingGroup" xmlns:wpi="http://schemas.microsoft.com/office/word/2010/wordprocessingInk" xmlns:wne="http://schemas.microsoft.com/office/word/2006/wordml" xmlns:wps="http://schemas.microsoft.com/office/word/2010/wordprocessingShape" mc:Ignorable="w14 w15 w16se wp14">
   <w:abstractNum w:abstractNumId="0" w15:restartNumberingAfterBreak="0">
+    <w:nsid w:val="56327FDB"/>
+    <w:multiLevelType w:val="hybridMultilevel"/>
+    <w:tmpl w:val="ACA0EFB8"/>
+    <w:lvl w:ilvl="0" w:tplc="A61AE08A">
+      <w:start w:val="1"/>
+      <w:numFmt w:val="decimal"/>
+      <w:lvlText w:val="%1-"/>
+      <w:lvlJc w:val="left"/>
+      <w:pPr>
+        <w:ind w:left="720" w:hanging="360"/>
+      </w:pPr>
+      <w:rPr>
+        <w:rFonts w:hint="default"/>
+      </w:rPr>
+    </w:lvl>
+    <w:lvl w:ilvl="1" w:tplc="04090019" w:tentative="1">
+      <w:start w:val="1"/>
+      <w:numFmt w:val="lowerLetter"/>
+      <w:lvlText w:val="%2."/>
+      <w:lvlJc w:val="left"/>
+      <w:pPr>
+        <w:ind w:left="1440" w:hanging="360"/>
+      </w:pPr>
+    </w:lvl>
+    <w:lvl w:ilvl="2" w:tplc="0409001B" w:tentative="1">
+      <w:start w:val="1"/>
+      <w:numFmt w:val="lowerRoman"/>
+      <w:lvlText w:val="%3."/>
+      <w:lvlJc w:val="right"/>
+      <w:pPr>
+        <w:ind w:left="2160" w:hanging="180"/>
+      </w:pPr>
+    </w:lvl>
+    <w:lvl w:ilvl="3" w:tplc="0409000F" w:tentative="1">
+      <w:start w:val="1"/>
+      <w:numFmt w:val="decimal"/>
+      <w:lvlText w:val="%4."/>
+      <w:lvlJc w:val="left"/>
+      <w:pPr>
+        <w:ind w:left="2880" w:hanging="360"/>
+      </w:pPr>
+    </w:lvl>
+    <w:lvl w:ilvl="4" w:tplc="04090019" w:tentative="1">
+      <w:start w:val="1"/>
+      <w:numFmt w:val="lowerLetter"/>
+      <w:lvlText w:val="%5."/>
+      <w:lvlJc w:val="left"/>
+      <w:pPr>
+        <w:ind w:left="3600" w:hanging="360"/>
+      </w:pPr>
+    </w:lvl>
+    <w:lvl w:ilvl="5" w:tplc="0409001B" w:tentative="1">
+      <w:start w:val="1"/>
+      <w:numFmt w:val="lowerRoman"/>
+      <w:lvlText w:val="%6."/>
+      <w:lvlJc w:val="right"/>
+      <w:pPr>
+        <w:ind w:left="4320" w:hanging="180"/>
+      </w:pPr>
+    </w:lvl>
+    <w:lvl w:ilvl="6" w:tplc="0409000F" w:tentative="1">
+      <w:start w:val="1"/>
+      <w:numFmt w:val="decimal"/>
+      <w:lvlText w:val="%7."/>
+      <w:lvlJc w:val="left"/>
+      <w:pPr>
+        <w:ind w:left="5040" w:hanging="360"/>
+      </w:pPr>
+    </w:lvl>
+    <w:lvl w:ilvl="7" w:tplc="04090019" w:tentative="1">
+      <w:start w:val="1"/>
+      <w:numFmt w:val="lowerLetter"/>
+      <w:lvlText w:val="%8."/>
+      <w:lvlJc w:val="left"/>
+      <w:pPr>
+        <w:ind w:left="5760" w:hanging="360"/>
+      </w:pPr>
+    </w:lvl>
+    <w:lvl w:ilvl="8" w:tplc="0409001B" w:tentative="1">
+      <w:start w:val="1"/>
+      <w:numFmt w:val="lowerRoman"/>
+      <w:lvlText w:val="%9."/>
+      <w:lvlJc w:val="right"/>
+      <w:pPr>
+        <w:ind w:left="6480" w:hanging="180"/>
+      </w:pPr>
+    </w:lvl>
+  </w:abstractNum>
+  <w:abstractNum w:abstractNumId="1" w15:restartNumberingAfterBreak="0">
     <w:nsid w:val="6B195CF6"/>
     <w:multiLevelType w:val="hybridMultilevel"/>
     <w:tmpl w:val="27ECDD24"/>
@@ -410,6 +592,9 @@
     </w:lvl>
   </w:abstractNum>
   <w:num w:numId="1">
+    <w:abstractNumId w:val="1"/>
+  </w:num>
+  <w:num w:numId="2">
     <w:abstractNumId w:val="0"/>
   </w:num>
 </w:numbering>

</xml_diff>